<commit_message>
BL3 - Documentos 2.5.3
</commit_message>
<xml_diff>
--- a/BASELINE3/Documentos/Manual do Usuário.docx
+++ b/BASELINE3/Documentos/Manual do Usuário.docx
@@ -182,7 +182,7 @@
                     <v:shape id="_x0000_i1025" type="#_x0000_t75" style="width:435.75pt;height:273pt" o:ole="">
                       <v:imagedata r:id="rId10" o:title=""/>
                     </v:shape>
-                    <o:OLEObject Type="Embed" ProgID="PBrush" ShapeID="_x0000_i1025" DrawAspect="Content" ObjectID="_1539497193" r:id="rId11"/>
+                    <o:OLEObject Type="Embed" ProgID="PBrush" ShapeID="_x0000_i1025" DrawAspect="Content" ObjectID="_1539505185" r:id="rId11"/>
                   </w:object>
                 </w:r>
               </w:p>
@@ -509,7 +509,7 @@
             </w:rPr>
             <w:fldChar w:fldCharType="separate"/>
           </w:r>
-          <w:hyperlink w:anchor="_Toc465752930" w:history="1">
+          <w:hyperlink w:anchor="_Toc465763316" w:history="1">
             <w:r>
               <w:rPr>
                 <w:rStyle w:val="Hyperlink"/>
@@ -536,7 +536,7 @@
                 <w:noProof/>
                 <w:webHidden/>
               </w:rPr>
-              <w:instrText xml:space="preserve"> PAGEREF _Toc465752930 \h </w:instrText>
+              <w:instrText xml:space="preserve"> PAGEREF _Toc465763316 \h </w:instrText>
             </w:r>
             <w:r>
               <w:rPr>
@@ -579,7 +579,7 @@
               <w14:ligatures w14:val="none"/>
             </w:rPr>
           </w:pPr>
-          <w:hyperlink w:anchor="_Toc465752931" w:history="1">
+          <w:hyperlink w:anchor="_Toc465763317" w:history="1">
             <w:r>
               <w:rPr>
                 <w:rStyle w:val="Hyperlink"/>
@@ -606,7 +606,7 @@
                 <w:noProof/>
                 <w:webHidden/>
               </w:rPr>
-              <w:instrText xml:space="preserve"> PAGEREF _Toc465752931 \h </w:instrText>
+              <w:instrText xml:space="preserve"> PAGEREF _Toc465763317 \h </w:instrText>
             </w:r>
             <w:r>
               <w:rPr>
@@ -652,7 +652,7 @@
               <w14:ligatures w14:val="none"/>
             </w:rPr>
           </w:pPr>
-          <w:hyperlink w:anchor="_Toc465752932" w:history="1">
+          <w:hyperlink w:anchor="_Toc465763318" w:history="1">
             <w:r>
               <w:rPr>
                 <w:rStyle w:val="Hyperlink"/>
@@ -679,7 +679,7 @@
                 <w:noProof/>
                 <w:webHidden/>
               </w:rPr>
-              <w:instrText xml:space="preserve"> PAGEREF _Toc465752932 \h </w:instrText>
+              <w:instrText xml:space="preserve"> PAGEREF _Toc465763318 \h </w:instrText>
             </w:r>
             <w:r>
               <w:rPr>
@@ -722,7 +722,7 @@
               <w14:ligatures w14:val="none"/>
             </w:rPr>
           </w:pPr>
-          <w:hyperlink w:anchor="_Toc465752933" w:history="1">
+          <w:hyperlink w:anchor="_Toc465763319" w:history="1">
             <w:r>
               <w:rPr>
                 <w:rStyle w:val="Hyperlink"/>
@@ -749,7 +749,7 @@
                 <w:noProof/>
                 <w:webHidden/>
               </w:rPr>
-              <w:instrText xml:space="preserve"> PAGEREF _Toc465752933 \h </w:instrText>
+              <w:instrText xml:space="preserve"> PAGEREF _Toc465763319 \h </w:instrText>
             </w:r>
             <w:r>
               <w:rPr>
@@ -792,7 +792,7 @@
               <w14:ligatures w14:val="none"/>
             </w:rPr>
           </w:pPr>
-          <w:hyperlink w:anchor="_Toc465752935" w:history="1">
+          <w:hyperlink w:anchor="_Toc465763321" w:history="1">
             <w:r>
               <w:rPr>
                 <w:rStyle w:val="Hyperlink"/>
@@ -819,7 +819,7 @@
                 <w:noProof/>
                 <w:webHidden/>
               </w:rPr>
-              <w:instrText xml:space="preserve"> PAGEREF _Toc465752935 \h </w:instrText>
+              <w:instrText xml:space="preserve"> PAGEREF _Toc465763321 \h </w:instrText>
             </w:r>
             <w:r>
               <w:rPr>
@@ -865,7 +865,7 @@
               <w14:ligatures w14:val="none"/>
             </w:rPr>
           </w:pPr>
-          <w:hyperlink w:anchor="_Toc465752937" w:history="1">
+          <w:hyperlink w:anchor="_Toc465763323" w:history="1">
             <w:r>
               <w:rPr>
                 <w:rStyle w:val="Hyperlink"/>
@@ -892,7 +892,7 @@
                 <w:noProof/>
                 <w:webHidden/>
               </w:rPr>
-              <w:instrText xml:space="preserve"> PAGEREF _Toc465752937 \h </w:instrText>
+              <w:instrText xml:space="preserve"> PAGEREF _Toc465763323 \h </w:instrText>
             </w:r>
             <w:r>
               <w:rPr>
@@ -935,7 +935,7 @@
               <w14:ligatures w14:val="none"/>
             </w:rPr>
           </w:pPr>
-          <w:hyperlink w:anchor="_Toc465752938" w:history="1">
+          <w:hyperlink w:anchor="_Toc465763324" w:history="1">
             <w:r>
               <w:rPr>
                 <w:rStyle w:val="Hyperlink"/>
@@ -962,7 +962,7 @@
                 <w:noProof/>
                 <w:webHidden/>
               </w:rPr>
-              <w:instrText xml:space="preserve"> PAGEREF _Toc465752938 \h </w:instrText>
+              <w:instrText xml:space="preserve"> PAGEREF _Toc465763324 \h </w:instrText>
             </w:r>
             <w:r>
               <w:rPr>
@@ -1005,7 +1005,7 @@
               <w14:ligatures w14:val="none"/>
             </w:rPr>
           </w:pPr>
-          <w:hyperlink w:anchor="_Toc465752939" w:history="1">
+          <w:hyperlink w:anchor="_Toc465763325" w:history="1">
             <w:r>
               <w:rPr>
                 <w:rStyle w:val="Hyperlink"/>
@@ -1032,7 +1032,7 @@
                 <w:noProof/>
                 <w:webHidden/>
               </w:rPr>
-              <w:instrText xml:space="preserve"> PAGEREF _Toc465752939 \h </w:instrText>
+              <w:instrText xml:space="preserve"> PAGEREF _Toc465763325 \h </w:instrText>
             </w:r>
             <w:r>
               <w:rPr>
@@ -1075,7 +1075,7 @@
               <w14:ligatures w14:val="none"/>
             </w:rPr>
           </w:pPr>
-          <w:hyperlink w:anchor="_Toc465752940" w:history="1">
+          <w:hyperlink w:anchor="_Toc465763326" w:history="1">
             <w:r>
               <w:rPr>
                 <w:rStyle w:val="Hyperlink"/>
@@ -1102,7 +1102,7 @@
                 <w:noProof/>
                 <w:webHidden/>
               </w:rPr>
-              <w:instrText xml:space="preserve"> PAGEREF _Toc465752940 \h </w:instrText>
+              <w:instrText xml:space="preserve"> PAGEREF _Toc465763326 \h </w:instrText>
             </w:r>
             <w:r>
               <w:rPr>
@@ -1145,7 +1145,7 @@
               <w14:ligatures w14:val="none"/>
             </w:rPr>
           </w:pPr>
-          <w:hyperlink w:anchor="_Toc465752941" w:history="1">
+          <w:hyperlink w:anchor="_Toc465763327" w:history="1">
             <w:r>
               <w:rPr>
                 <w:rStyle w:val="Hyperlink"/>
@@ -1172,7 +1172,7 @@
                 <w:noProof/>
                 <w:webHidden/>
               </w:rPr>
-              <w:instrText xml:space="preserve"> PAGEREF _Toc465752941 \h </w:instrText>
+              <w:instrText xml:space="preserve"> PAGEREF _Toc465763327 \h </w:instrText>
             </w:r>
             <w:r>
               <w:rPr>
@@ -1215,7 +1215,7 @@
               <w14:ligatures w14:val="none"/>
             </w:rPr>
           </w:pPr>
-          <w:hyperlink w:anchor="_Toc465752942" w:history="1">
+          <w:hyperlink w:anchor="_Toc465763328" w:history="1">
             <w:r>
               <w:rPr>
                 <w:rStyle w:val="Hyperlink"/>
@@ -1242,7 +1242,7 @@
                 <w:noProof/>
                 <w:webHidden/>
               </w:rPr>
-              <w:instrText xml:space="preserve"> PAGEREF _Toc465752942 \h </w:instrText>
+              <w:instrText xml:space="preserve"> PAGEREF _Toc465763328 \h </w:instrText>
             </w:r>
             <w:r>
               <w:rPr>
@@ -1262,7 +1262,7 @@
                 <w:noProof/>
                 <w:webHidden/>
               </w:rPr>
-              <w:t>11</w:t>
+              <w:t>12</w:t>
             </w:r>
             <w:r>
               <w:rPr>
@@ -1285,7 +1285,7 @@
               <w14:ligatures w14:val="none"/>
             </w:rPr>
           </w:pPr>
-          <w:hyperlink w:anchor="_Toc465752943" w:history="1">
+          <w:hyperlink w:anchor="_Toc465763329" w:history="1">
             <w:r>
               <w:rPr>
                 <w:rStyle w:val="Hyperlink"/>
@@ -1312,7 +1312,7 @@
                 <w:noProof/>
                 <w:webHidden/>
               </w:rPr>
-              <w:instrText xml:space="preserve"> PAGEREF _Toc465752943 \h </w:instrText>
+              <w:instrText xml:space="preserve"> PAGEREF _Toc465763329 \h </w:instrText>
             </w:r>
             <w:r>
               <w:rPr>
@@ -1355,7 +1355,7 @@
               <w14:ligatures w14:val="none"/>
             </w:rPr>
           </w:pPr>
-          <w:hyperlink w:anchor="_Toc465752944" w:history="1">
+          <w:hyperlink w:anchor="_Toc465763330" w:history="1">
             <w:r>
               <w:rPr>
                 <w:rStyle w:val="Hyperlink"/>
@@ -1382,7 +1382,7 @@
                 <w:noProof/>
                 <w:webHidden/>
               </w:rPr>
-              <w:instrText xml:space="preserve"> PAGEREF _Toc465752944 \h </w:instrText>
+              <w:instrText xml:space="preserve"> PAGEREF _Toc465763330 \h </w:instrText>
             </w:r>
             <w:r>
               <w:rPr>
@@ -1425,7 +1425,7 @@
               <w14:ligatures w14:val="none"/>
             </w:rPr>
           </w:pPr>
-          <w:hyperlink w:anchor="_Toc465752945" w:history="1">
+          <w:hyperlink w:anchor="_Toc465763331" w:history="1">
             <w:r>
               <w:rPr>
                 <w:rStyle w:val="Hyperlink"/>
@@ -1452,7 +1452,7 @@
                 <w:noProof/>
                 <w:webHidden/>
               </w:rPr>
-              <w:instrText xml:space="preserve"> PAGEREF _Toc465752945 \h </w:instrText>
+              <w:instrText xml:space="preserve"> PAGEREF _Toc465763331 \h </w:instrText>
             </w:r>
             <w:r>
               <w:rPr>
@@ -1472,7 +1472,7 @@
                 <w:noProof/>
                 <w:webHidden/>
               </w:rPr>
-              <w:t>12</w:t>
+              <w:t>13</w:t>
             </w:r>
             <w:r>
               <w:rPr>
@@ -1495,7 +1495,7 @@
               <w14:ligatures w14:val="none"/>
             </w:rPr>
           </w:pPr>
-          <w:hyperlink w:anchor="_Toc465752946" w:history="1">
+          <w:hyperlink w:anchor="_Toc465763332" w:history="1">
             <w:r>
               <w:rPr>
                 <w:rStyle w:val="Hyperlink"/>
@@ -1522,7 +1522,7 @@
                 <w:noProof/>
                 <w:webHidden/>
               </w:rPr>
-              <w:instrText xml:space="preserve"> PAGEREF _Toc465752946 \h </w:instrText>
+              <w:instrText xml:space="preserve"> PAGEREF _Toc465763332 \h </w:instrText>
             </w:r>
             <w:r>
               <w:rPr>
@@ -1542,7 +1542,7 @@
                 <w:noProof/>
                 <w:webHidden/>
               </w:rPr>
-              <w:t>13</w:t>
+              <w:t>14</w:t>
             </w:r>
             <w:r>
               <w:rPr>
@@ -1565,7 +1565,7 @@
               <w14:ligatures w14:val="none"/>
             </w:rPr>
           </w:pPr>
-          <w:hyperlink w:anchor="_Toc465752949" w:history="1">
+          <w:hyperlink w:anchor="_Toc465763335" w:history="1">
             <w:r>
               <w:rPr>
                 <w:rStyle w:val="Hyperlink"/>
@@ -1592,7 +1592,7 @@
                 <w:noProof/>
                 <w:webHidden/>
               </w:rPr>
-              <w:instrText xml:space="preserve"> PAGEREF _Toc465752949 \h </w:instrText>
+              <w:instrText xml:space="preserve"> PAGEREF _Toc465763335 \h </w:instrText>
             </w:r>
             <w:r>
               <w:rPr>
@@ -1635,7 +1635,7 @@
               <w14:ligatures w14:val="none"/>
             </w:rPr>
           </w:pPr>
-          <w:hyperlink w:anchor="_Toc465752952" w:history="1">
+          <w:hyperlink w:anchor="_Toc465763338" w:history="1">
             <w:r>
               <w:rPr>
                 <w:rStyle w:val="Hyperlink"/>
@@ -1662,7 +1662,7 @@
                 <w:noProof/>
                 <w:webHidden/>
               </w:rPr>
-              <w:instrText xml:space="preserve"> PAGEREF _Toc465752952 \h </w:instrText>
+              <w:instrText xml:space="preserve"> PAGEREF _Toc465763338 \h </w:instrText>
             </w:r>
             <w:r>
               <w:rPr>
@@ -1683,6 +1683,79 @@
                 <w:webHidden/>
               </w:rPr>
               <w:t>15</w:t>
+            </w:r>
+            <w:r>
+              <w:rPr>
+                <w:noProof/>
+                <w:webHidden/>
+              </w:rPr>
+              <w:fldChar w:fldCharType="end"/>
+            </w:r>
+          </w:hyperlink>
+        </w:p>
+        <w:p>
+          <w:pPr>
+            <w:pStyle w:val="Sumrio1"/>
+            <w:rPr>
+              <w:rFonts w:eastAsiaTheme="minorEastAsia" w:cstheme="minorBidi"/>
+              <w:b w:val="0"/>
+              <w:caps w:val="0"/>
+              <w:noProof/>
+              <w:color w:val="auto"/>
+              <w:kern w:val="0"/>
+              <w:sz w:val="22"/>
+              <w:szCs w:val="22"/>
+              <w14:ligatures w14:val="none"/>
+            </w:rPr>
+          </w:pPr>
+          <w:hyperlink w:anchor="_Toc465763339" w:history="1">
+            <w:r>
+              <w:rPr>
+                <w:rStyle w:val="Hyperlink"/>
+                <w:noProof/>
+              </w:rPr>
+              <w:t>Suporte</w:t>
+            </w:r>
+            <w:r>
+              <w:rPr>
+                <w:noProof/>
+                <w:webHidden/>
+              </w:rPr>
+              <w:tab/>
+            </w:r>
+            <w:r>
+              <w:rPr>
+                <w:noProof/>
+                <w:webHidden/>
+              </w:rPr>
+              <w:fldChar w:fldCharType="begin"/>
+            </w:r>
+            <w:r>
+              <w:rPr>
+                <w:noProof/>
+                <w:webHidden/>
+              </w:rPr>
+              <w:instrText xml:space="preserve"> PAGEREF _Toc465763339 \h </w:instrText>
+            </w:r>
+            <w:r>
+              <w:rPr>
+                <w:noProof/>
+                <w:webHidden/>
+              </w:rPr>
+            </w:r>
+            <w:r>
+              <w:rPr>
+                <w:noProof/>
+                <w:webHidden/>
+              </w:rPr>
+              <w:fldChar w:fldCharType="separate"/>
+            </w:r>
+            <w:r>
+              <w:rPr>
+                <w:noProof/>
+                <w:webHidden/>
+              </w:rPr>
+              <w:t>17</w:t>
             </w:r>
             <w:r>
               <w:rPr>
@@ -1703,63 +1776,6 @@
               <w:szCs w:val="32"/>
             </w:rPr>
           </w:pPr>
-          <w:hyperlink w:anchor="_Toc465752953" w:history="1">
-            <w:r>
-              <w:rPr>
-                <w:rStyle w:val="Hyperlink"/>
-                <w:noProof/>
-              </w:rPr>
-              <w:t>Suporte</w:t>
-            </w:r>
-            <w:r>
-              <w:rPr>
-                <w:noProof/>
-                <w:webHidden/>
-              </w:rPr>
-              <w:tab/>
-            </w:r>
-            <w:r>
-              <w:rPr>
-                <w:noProof/>
-                <w:webHidden/>
-              </w:rPr>
-              <w:fldChar w:fldCharType="begin"/>
-            </w:r>
-            <w:r>
-              <w:rPr>
-                <w:noProof/>
-                <w:webHidden/>
-              </w:rPr>
-              <w:instrText xml:space="preserve"> PAGEREF _Toc465752953 \h </w:instrText>
-            </w:r>
-            <w:r>
-              <w:rPr>
-                <w:noProof/>
-                <w:webHidden/>
-              </w:rPr>
-            </w:r>
-            <w:r>
-              <w:rPr>
-                <w:noProof/>
-                <w:webHidden/>
-              </w:rPr>
-              <w:fldChar w:fldCharType="separate"/>
-            </w:r>
-            <w:r>
-              <w:rPr>
-                <w:noProof/>
-                <w:webHidden/>
-              </w:rPr>
-              <w:t>16</w:t>
-            </w:r>
-            <w:r>
-              <w:rPr>
-                <w:noProof/>
-                <w:webHidden/>
-              </w:rPr>
-              <w:fldChar w:fldCharType="end"/>
-            </w:r>
-          </w:hyperlink>
           <w:r>
             <w:rPr>
               <w:b w:val="0"/>
@@ -1836,7 +1852,7 @@
         <w:pStyle w:val="Estilo1"/>
         <w:outlineLvl w:val="0"/>
       </w:pPr>
-      <w:bookmarkStart w:id="0" w:name="_Toc465752930"/>
+      <w:bookmarkStart w:id="0" w:name="_Toc465763316"/>
       <w:r>
         <w:lastRenderedPageBreak/>
         <w:t>Introdução</w:t>
@@ -2012,7 +2028,7 @@
         <w:pStyle w:val="Estilo2"/>
         <w:outlineLvl w:val="1"/>
       </w:pPr>
-      <w:bookmarkStart w:id="1" w:name="_Toc465752931"/>
+      <w:bookmarkStart w:id="1" w:name="_Toc465763317"/>
       <w:r>
         <w:t>Como funciona?</w:t>
       </w:r>
@@ -2232,7 +2248,7 @@
         <w:pStyle w:val="Estilo1"/>
         <w:outlineLvl w:val="0"/>
       </w:pPr>
-      <w:bookmarkStart w:id="2" w:name="_Toc465752932"/>
+      <w:bookmarkStart w:id="2" w:name="_Toc465763318"/>
       <w:r>
         <w:lastRenderedPageBreak/>
         <w:t>Tela inicial</w:t>
@@ -2304,7 +2320,7 @@
           <w:szCs w:val="24"/>
         </w:rPr>
         <w:drawing>
-          <wp:anchor distT="0" distB="0" distL="114300" distR="114300" simplePos="0" relativeHeight="251623424" behindDoc="0" locked="0" layoutInCell="1" allowOverlap="1" wp14:anchorId="1D8D5D07" wp14:editId="53368A97">
+          <wp:anchor distT="0" distB="0" distL="114300" distR="114300" simplePos="0" relativeHeight="251641856" behindDoc="0" locked="0" layoutInCell="1" allowOverlap="1" wp14:anchorId="450C3AAE" wp14:editId="0133EE92">
             <wp:simplePos x="0" y="0"/>
             <wp:positionH relativeFrom="column">
               <wp:posOffset>742950</wp:posOffset>
@@ -2427,7 +2443,7 @@
         <mc:AlternateContent>
           <mc:Choice Requires="wps">
             <w:drawing>
-              <wp:anchor distT="0" distB="0" distL="114300" distR="114300" simplePos="0" relativeHeight="251610112" behindDoc="0" locked="0" layoutInCell="1" allowOverlap="1" wp14:anchorId="6E6FB3C5" wp14:editId="4E508281">
+              <wp:anchor distT="0" distB="0" distL="114300" distR="114300" simplePos="0" relativeHeight="251635712" behindDoc="0" locked="0" layoutInCell="1" allowOverlap="1" wp14:anchorId="405403D9" wp14:editId="72246722">
                 <wp:simplePos x="0" y="0"/>
                 <wp:positionH relativeFrom="column">
                   <wp:posOffset>512445</wp:posOffset>
@@ -2516,11 +2532,11 @@
           </mc:Choice>
           <mc:Fallback>
             <w:pict>
-              <v:shapetype w14:anchorId="6E6FB3C5" id="_x0000_t202" coordsize="21600,21600" o:spt="202" path="m,l,21600r21600,l21600,xe">
+              <v:shapetype w14:anchorId="405403D9" id="_x0000_t202" coordsize="21600,21600" o:spt="202" path="m,l,21600r21600,l21600,xe">
                 <v:stroke joinstyle="miter"/>
                 <v:path gradientshapeok="t" o:connecttype="rect"/>
               </v:shapetype>
-              <v:shape id="Caixa de texto 2" o:spid="_x0000_s1026" type="#_x0000_t202" style="position:absolute;margin-left:40.35pt;margin-top:7.25pt;width:409.5pt;height:.05pt;z-index:251610112;visibility:visible;mso-wrap-style:square;mso-wrap-distance-left:9pt;mso-wrap-distance-top:0;mso-wrap-distance-right:9pt;mso-wrap-distance-bottom:0;mso-position-horizontal:absolute;mso-position-horizontal-relative:text;mso-position-vertical:absolute;mso-position-vertical-relative:text;v-text-anchor:top" o:gfxdata="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" stroked="f">
+              <v:shape id="Caixa de texto 2" o:spid="_x0000_s1026" type="#_x0000_t202" style="position:absolute;margin-left:40.35pt;margin-top:7.25pt;width:409.5pt;height:.05pt;z-index:251635712;visibility:visible;mso-wrap-style:square;mso-wrap-distance-left:9pt;mso-wrap-distance-top:0;mso-wrap-distance-right:9pt;mso-wrap-distance-bottom:0;mso-position-horizontal:absolute;mso-position-horizontal-relative:text;mso-position-vertical:absolute;mso-position-vertical-relative:text;v-text-anchor:top" o:gfxdata="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" stroked="f">
                 <v:textbox style="mso-fit-shape-to-text:t" inset="0,0,0,0">
                   <w:txbxContent>
                     <w:p>
@@ -2582,7 +2598,7 @@
           <w:noProof/>
         </w:rPr>
         <w:drawing>
-          <wp:anchor distT="0" distB="0" distL="114300" distR="114300" simplePos="0" relativeHeight="251612160" behindDoc="0" locked="0" layoutInCell="1" allowOverlap="1" wp14:anchorId="01AB651C" wp14:editId="27529946">
+          <wp:anchor distT="0" distB="0" distL="114300" distR="114300" simplePos="0" relativeHeight="251636736" behindDoc="0" locked="0" layoutInCell="1" allowOverlap="1" wp14:anchorId="79957DB5" wp14:editId="77047A6B">
             <wp:simplePos x="0" y="0"/>
             <wp:positionH relativeFrom="column">
               <wp:posOffset>0</wp:posOffset>
@@ -2673,7 +2689,7 @@
         <w:pStyle w:val="Estilo2"/>
         <w:outlineLvl w:val="1"/>
       </w:pPr>
-      <w:bookmarkStart w:id="3" w:name="_Toc465752933"/>
+      <w:bookmarkStart w:id="3" w:name="_Toc465763319"/>
       <w:r>
         <w:t>Cadastro</w:t>
       </w:r>
@@ -2714,7 +2730,7 @@
           <w:noProof/>
         </w:rPr>
         <w:drawing>
-          <wp:anchor distT="0" distB="0" distL="114300" distR="114300" simplePos="0" relativeHeight="251627520" behindDoc="0" locked="0" layoutInCell="1" allowOverlap="1" wp14:anchorId="26CECB74" wp14:editId="665FF462">
+          <wp:anchor distT="0" distB="0" distL="114300" distR="114300" simplePos="0" relativeHeight="251643904" behindDoc="0" locked="0" layoutInCell="1" allowOverlap="1" wp14:anchorId="01D949D8" wp14:editId="07F29766">
             <wp:simplePos x="0" y="0"/>
             <wp:positionH relativeFrom="column">
               <wp:posOffset>1019175</wp:posOffset>
@@ -2863,7 +2879,7 @@
         <mc:AlternateContent>
           <mc:Choice Requires="wps">
             <w:drawing>
-              <wp:anchor distT="0" distB="0" distL="114300" distR="114300" simplePos="0" relativeHeight="251629568" behindDoc="0" locked="0" layoutInCell="1" allowOverlap="1" wp14:anchorId="0A2F4C3D" wp14:editId="538C8492">
+              <wp:anchor distT="0" distB="0" distL="114300" distR="114300" simplePos="0" relativeHeight="251644928" behindDoc="0" locked="0" layoutInCell="1" allowOverlap="1" wp14:anchorId="00A6D2D1" wp14:editId="1AF24D39">
                 <wp:simplePos x="0" y="0"/>
                 <wp:positionH relativeFrom="column">
                   <wp:posOffset>2162175</wp:posOffset>
@@ -2969,7 +2985,7 @@
           </mc:Choice>
           <mc:Fallback>
             <w:pict>
-              <v:shape w14:anchorId="0A2F4C3D" id="Caixa de Texto 12" o:spid="_x0000_s1027" type="#_x0000_t202" style="position:absolute;margin-left:170.25pt;margin-top:25.9pt;width:144.75pt;height:15.75pt;z-index:251629568;visibility:visible;mso-wrap-style:square;mso-width-percent:0;mso-height-percent:0;mso-wrap-distance-left:9pt;mso-wrap-distance-top:0;mso-wrap-distance-right:9pt;mso-wrap-distance-bottom:0;mso-position-horizontal:absolute;mso-position-horizontal-relative:text;mso-position-vertical:absolute;mso-position-vertical-relative:text;mso-width-percent:0;mso-height-percent:0;mso-width-relative:margin;mso-height-relative:margin;v-text-anchor:top" o:gfxdata="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" stroked="f">
+              <v:shape w14:anchorId="00A6D2D1" id="Caixa de Texto 12" o:spid="_x0000_s1027" type="#_x0000_t202" style="position:absolute;margin-left:170.25pt;margin-top:25.9pt;width:144.75pt;height:15.75pt;z-index:251644928;visibility:visible;mso-wrap-style:square;mso-width-percent:0;mso-height-percent:0;mso-wrap-distance-left:9pt;mso-wrap-distance-top:0;mso-wrap-distance-right:9pt;mso-wrap-distance-bottom:0;mso-position-horizontal:absolute;mso-position-horizontal-relative:text;mso-position-vertical:absolute;mso-position-vertical-relative:text;mso-width-percent:0;mso-height-percent:0;mso-width-relative:margin;mso-height-relative:margin;v-text-anchor:top" o:gfxdata="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" stroked="f">
                 <v:textbox inset="0,0,0,0">
                   <w:txbxContent>
                     <w:p>
@@ -3169,7 +3185,7 @@
         <mc:AlternateContent>
           <mc:Choice Requires="wps">
             <w:drawing>
-              <wp:anchor distT="0" distB="0" distL="114300" distR="114300" simplePos="0" relativeHeight="251666432" behindDoc="0" locked="0" layoutInCell="1" allowOverlap="1" wp14:anchorId="50C6A8A9" wp14:editId="70412A24">
+              <wp:anchor distT="0" distB="0" distL="114300" distR="114300" simplePos="0" relativeHeight="251663360" behindDoc="0" locked="0" layoutInCell="1" allowOverlap="1" wp14:anchorId="5C893BDB" wp14:editId="17CA2F31">
                 <wp:simplePos x="0" y="0"/>
                 <wp:positionH relativeFrom="column">
                   <wp:posOffset>942975</wp:posOffset>
@@ -3263,7 +3279,7 @@
           </mc:Choice>
           <mc:Fallback>
             <w:pict>
-              <v:shape w14:anchorId="50C6A8A9" id="Caixa de Texto 21" o:spid="_x0000_s1028" type="#_x0000_t202" style="position:absolute;margin-left:74.25pt;margin-top:241.7pt;width:358.5pt;height:.05pt;z-index:251666432;visibility:visible;mso-wrap-style:square;mso-wrap-distance-left:9pt;mso-wrap-distance-top:0;mso-wrap-distance-right:9pt;mso-wrap-distance-bottom:0;mso-position-horizontal:absolute;mso-position-horizontal-relative:text;mso-position-vertical:absolute;mso-position-vertical-relative:text;v-text-anchor:top" o:gfxdata="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" stroked="f">
+              <v:shape w14:anchorId="5C893BDB" id="Caixa de Texto 21" o:spid="_x0000_s1028" type="#_x0000_t202" style="position:absolute;margin-left:74.25pt;margin-top:241.7pt;width:358.5pt;height:.05pt;z-index:251663360;visibility:visible;mso-wrap-style:square;mso-wrap-distance-left:9pt;mso-wrap-distance-top:0;mso-wrap-distance-right:9pt;mso-wrap-distance-bottom:0;mso-position-horizontal:absolute;mso-position-horizontal-relative:text;mso-position-vertical:absolute;mso-position-vertical-relative:text;v-text-anchor:top" o:gfxdata="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" stroked="f">
                 <v:textbox style="mso-fit-shape-to-text:t" inset="0,0,0,0">
                   <w:txbxContent>
                     <w:p>
@@ -3325,7 +3341,7 @@
           <w:szCs w:val="24"/>
         </w:rPr>
         <w:drawing>
-          <wp:anchor distT="0" distB="0" distL="114300" distR="114300" simplePos="0" relativeHeight="251664384" behindDoc="0" locked="0" layoutInCell="1" allowOverlap="1" wp14:anchorId="0EFAA39D" wp14:editId="40636D51">
+          <wp:anchor distT="0" distB="0" distL="114300" distR="114300" simplePos="0" relativeHeight="251662336" behindDoc="0" locked="0" layoutInCell="1" allowOverlap="1" wp14:anchorId="428138E0" wp14:editId="726FCD8D">
             <wp:simplePos x="0" y="0"/>
             <wp:positionH relativeFrom="column">
               <wp:posOffset>942975</wp:posOffset>
@@ -3504,6 +3520,7 @@
         </w:rPr>
       </w:pPr>
       <w:bookmarkStart w:id="5" w:name="_Toc465752934"/>
+      <w:bookmarkStart w:id="6" w:name="_Toc465763320"/>
       <w:r>
         <w:rPr>
           <w:noProof/>
@@ -3511,7 +3528,7 @@
         <mc:AlternateContent>
           <mc:Choice Requires="wps">
             <w:drawing>
-              <wp:anchor distT="0" distB="0" distL="114300" distR="114300" simplePos="0" relativeHeight="251635712" behindDoc="0" locked="0" layoutInCell="1" allowOverlap="1" wp14:anchorId="41658781" wp14:editId="6F0C39DA">
+              <wp:anchor distT="0" distB="0" distL="114300" distR="114300" simplePos="0" relativeHeight="251646976" behindDoc="0" locked="0" layoutInCell="1" allowOverlap="1" wp14:anchorId="462D94CE" wp14:editId="5DB282F8">
                 <wp:simplePos x="0" y="0"/>
                 <wp:positionH relativeFrom="column">
                   <wp:posOffset>1857375</wp:posOffset>
@@ -3603,7 +3620,7 @@
           </mc:Choice>
           <mc:Fallback>
             <w:pict>
-              <v:shape w14:anchorId="41658781" id="Caixa de Texto 27" o:spid="_x0000_s1029" type="#_x0000_t202" style="position:absolute;margin-left:146.25pt;margin-top:114.65pt;width:198pt;height:.05pt;z-index:251635712;visibility:visible;mso-wrap-style:square;mso-wrap-distance-left:9pt;mso-wrap-distance-top:0;mso-wrap-distance-right:9pt;mso-wrap-distance-bottom:0;mso-position-horizontal:absolute;mso-position-horizontal-relative:text;mso-position-vertical:absolute;mso-position-vertical-relative:text;v-text-anchor:top" o:gfxdata="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" stroked="f">
+              <v:shape w14:anchorId="462D94CE" id="Caixa de Texto 27" o:spid="_x0000_s1029" type="#_x0000_t202" style="position:absolute;margin-left:146.25pt;margin-top:114.65pt;width:198pt;height:.05pt;z-index:251646976;visibility:visible;mso-wrap-style:square;mso-wrap-distance-left:9pt;mso-wrap-distance-top:0;mso-wrap-distance-right:9pt;mso-wrap-distance-bottom:0;mso-position-horizontal:absolute;mso-position-horizontal-relative:text;mso-position-vertical:absolute;mso-position-vertical-relative:text;v-text-anchor:top" o:gfxdata="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" stroked="f">
                 <v:textbox style="mso-fit-shape-to-text:t" inset="0,0,0,0">
                   <w:txbxContent>
                     <w:p>
@@ -3663,7 +3680,7 @@
           <w:szCs w:val="44"/>
         </w:rPr>
         <w:drawing>
-          <wp:anchor distT="0" distB="0" distL="114300" distR="114300" simplePos="0" relativeHeight="251632640" behindDoc="0" locked="0" layoutInCell="1" allowOverlap="1" wp14:anchorId="43143FCE" wp14:editId="7AE092FB">
+          <wp:anchor distT="0" distB="0" distL="114300" distR="114300" simplePos="0" relativeHeight="251645952" behindDoc="0" locked="0" layoutInCell="1" allowOverlap="1" wp14:anchorId="24573FA8" wp14:editId="4231E886">
             <wp:simplePos x="0" y="0"/>
             <wp:positionH relativeFrom="column">
               <wp:posOffset>1857375</wp:posOffset>
@@ -3727,6 +3744,7 @@
       </w:r>
       <w:bookmarkEnd w:id="4"/>
       <w:bookmarkEnd w:id="5"/>
+      <w:bookmarkEnd w:id="6"/>
     </w:p>
     <w:p>
       <w:pPr>
@@ -3803,12 +3821,12 @@
         <w:pStyle w:val="Estilo2"/>
         <w:outlineLvl w:val="1"/>
       </w:pPr>
-      <w:bookmarkStart w:id="6" w:name="_Toc465752935"/>
+      <w:bookmarkStart w:id="7" w:name="_Toc465763321"/>
       <w:r>
         <w:lastRenderedPageBreak/>
         <w:t>Login</w:t>
       </w:r>
-      <w:bookmarkEnd w:id="6"/>
+      <w:bookmarkEnd w:id="7"/>
     </w:p>
     <w:p>
       <w:pPr>
@@ -3851,7 +3869,7 @@
           <w:noProof/>
         </w:rPr>
         <w:drawing>
-          <wp:inline distT="0" distB="0" distL="0" distR="0" wp14:anchorId="14739C86" wp14:editId="3248858A">
+          <wp:inline distT="0" distB="0" distL="0" distR="0" wp14:anchorId="0FB22404" wp14:editId="401C5DEF">
             <wp:extent cx="6227445" cy="2813276"/>
             <wp:effectExtent l="0" t="0" r="1905" b="6350"/>
             <wp:docPr id="34" name="Imagem 34" descr="C:\Users\Breni\Downloads\Telas\Login.png"/>
@@ -3914,7 +3932,7 @@
         <mc:AlternateContent>
           <mc:Choice Requires="wps">
             <w:drawing>
-              <wp:anchor distT="0" distB="0" distL="114300" distR="114300" simplePos="0" relativeHeight="251614208" behindDoc="0" locked="0" layoutInCell="1" allowOverlap="1" wp14:anchorId="2337D634" wp14:editId="30213EEA">
+              <wp:anchor distT="0" distB="0" distL="114300" distR="114300" simplePos="0" relativeHeight="251637760" behindDoc="0" locked="0" layoutInCell="1" allowOverlap="1" wp14:anchorId="1B4C614F" wp14:editId="5C3DD21D">
                 <wp:simplePos x="0" y="0"/>
                 <wp:positionH relativeFrom="column">
                   <wp:posOffset>879475</wp:posOffset>
@@ -4015,7 +4033,7 @@
           </mc:Choice>
           <mc:Fallback>
             <w:pict>
-              <v:shape w14:anchorId="2337D634" id="Caixa de texto 7" o:spid="_x0000_s1030" type="#_x0000_t202" style="position:absolute;margin-left:69.25pt;margin-top:.95pt;width:351.55pt;height:.05pt;z-index:251614208;visibility:visible;mso-wrap-style:square;mso-wrap-distance-left:9pt;mso-wrap-distance-top:0;mso-wrap-distance-right:9pt;mso-wrap-distance-bottom:0;mso-position-horizontal:absolute;mso-position-horizontal-relative:text;mso-position-vertical:absolute;mso-position-vertical-relative:text;v-text-anchor:top" o:gfxdata="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" stroked="f">
+              <v:shape w14:anchorId="1B4C614F" id="Caixa de texto 7" o:spid="_x0000_s1030" type="#_x0000_t202" style="position:absolute;margin-left:69.25pt;margin-top:.95pt;width:351.55pt;height:.05pt;z-index:251637760;visibility:visible;mso-wrap-style:square;mso-wrap-distance-left:9pt;mso-wrap-distance-top:0;mso-wrap-distance-right:9pt;mso-wrap-distance-bottom:0;mso-position-horizontal:absolute;mso-position-horizontal-relative:text;mso-position-vertical:absolute;mso-position-vertical-relative:text;v-text-anchor:top" o:gfxdata="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" stroked="f">
                 <v:textbox style="mso-fit-shape-to-text:t" inset="0,0,0,0">
                   <w:txbxContent>
                     <w:p>
@@ -4098,7 +4116,7 @@
           <w:szCs w:val="24"/>
         </w:rPr>
         <w:drawing>
-          <wp:anchor distT="0" distB="0" distL="114300" distR="114300" simplePos="0" relativeHeight="251652096" behindDoc="0" locked="0" layoutInCell="1" allowOverlap="1" wp14:anchorId="06776F6D" wp14:editId="2EFA68F6">
+          <wp:anchor distT="0" distB="0" distL="114300" distR="114300" simplePos="0" relativeHeight="251656192" behindDoc="0" locked="0" layoutInCell="1" allowOverlap="1" wp14:anchorId="4AB28823" wp14:editId="3E1D8C3E">
             <wp:simplePos x="0" y="0"/>
             <wp:positionH relativeFrom="column">
               <wp:posOffset>1876425</wp:posOffset>
@@ -4180,8 +4198,9 @@
         <w:pStyle w:val="Estilo1"/>
         <w:outlineLvl w:val="0"/>
       </w:pPr>
-      <w:bookmarkStart w:id="7" w:name="_Toc465752188"/>
-      <w:bookmarkStart w:id="8" w:name="_Toc465752936"/>
+      <w:bookmarkStart w:id="8" w:name="_Toc465752188"/>
+      <w:bookmarkStart w:id="9" w:name="_Toc465752936"/>
+      <w:bookmarkStart w:id="10" w:name="_Toc465763322"/>
       <w:r>
         <w:rPr>
           <w:noProof/>
@@ -4189,7 +4208,7 @@
         <mc:AlternateContent>
           <mc:Choice Requires="wps">
             <w:drawing>
-              <wp:anchor distT="0" distB="0" distL="114300" distR="114300" simplePos="0" relativeHeight="251656192" behindDoc="0" locked="0" layoutInCell="1" allowOverlap="1" wp14:anchorId="57998054" wp14:editId="36DD03FD">
+              <wp:anchor distT="0" distB="0" distL="114300" distR="114300" simplePos="0" relativeHeight="251658240" behindDoc="0" locked="0" layoutInCell="1" allowOverlap="1" wp14:anchorId="0E9A0516" wp14:editId="45C1D94F">
                 <wp:simplePos x="0" y="0"/>
                 <wp:positionH relativeFrom="column">
                   <wp:posOffset>1943100</wp:posOffset>
@@ -4283,7 +4302,7 @@
           </mc:Choice>
           <mc:Fallback>
             <w:pict>
-              <v:shape w14:anchorId="57998054" id="Caixa de Texto 54" o:spid="_x0000_s1031" type="#_x0000_t202" style="position:absolute;margin-left:153pt;margin-top:32.7pt;width:198pt;height:.05pt;z-index:251656192;visibility:visible;mso-wrap-style:square;mso-wrap-distance-left:9pt;mso-wrap-distance-top:0;mso-wrap-distance-right:9pt;mso-wrap-distance-bottom:0;mso-position-horizontal:absolute;mso-position-horizontal-relative:text;mso-position-vertical:absolute;mso-position-vertical-relative:text;v-text-anchor:top" o:gfxdata="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" stroked="f">
+              <v:shape w14:anchorId="0E9A0516" id="Caixa de Texto 54" o:spid="_x0000_s1031" type="#_x0000_t202" style="position:absolute;margin-left:153pt;margin-top:32.7pt;width:198pt;height:.05pt;z-index:251658240;visibility:visible;mso-wrap-style:square;mso-wrap-distance-left:9pt;mso-wrap-distance-top:0;mso-wrap-distance-right:9pt;mso-wrap-distance-bottom:0;mso-position-horizontal:absolute;mso-position-horizontal-relative:text;mso-position-vertical:absolute;mso-position-vertical-relative:text;v-text-anchor:top" o:gfxdata="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" stroked="f">
                 <v:textbox style="mso-fit-shape-to-text:t" inset="0,0,0,0">
                   <w:txbxContent>
                     <w:p>
@@ -4338,8 +4357,9 @@
           </mc:Fallback>
         </mc:AlternateContent>
       </w:r>
-      <w:bookmarkEnd w:id="7"/>
       <w:bookmarkEnd w:id="8"/>
+      <w:bookmarkEnd w:id="9"/>
+      <w:bookmarkEnd w:id="10"/>
     </w:p>
     <w:p>
       <w:pPr>
@@ -4376,12 +4396,12 @@
         <w:pStyle w:val="Estilo1"/>
         <w:outlineLvl w:val="0"/>
       </w:pPr>
-      <w:bookmarkStart w:id="9" w:name="_Toc465752937"/>
+      <w:bookmarkStart w:id="11" w:name="_Toc465763323"/>
       <w:r>
         <w:lastRenderedPageBreak/>
         <w:t>Perfil</w:t>
       </w:r>
-      <w:bookmarkEnd w:id="9"/>
+      <w:bookmarkEnd w:id="11"/>
     </w:p>
     <w:p>
       <w:pPr>
@@ -4442,7 +4462,7 @@
         <mc:AlternateContent>
           <mc:Choice Requires="wps">
             <w:drawing>
-              <wp:anchor distT="0" distB="0" distL="114300" distR="114300" simplePos="0" relativeHeight="251616256" behindDoc="0" locked="0" layoutInCell="1" allowOverlap="1" wp14:anchorId="57EEC2D9" wp14:editId="7DB5D2AC">
+              <wp:anchor distT="0" distB="0" distL="114300" distR="114300" simplePos="0" relativeHeight="251638784" behindDoc="0" locked="0" layoutInCell="1" allowOverlap="1" wp14:anchorId="38BA8E02" wp14:editId="67E6A230">
                 <wp:simplePos x="0" y="0"/>
                 <wp:positionH relativeFrom="column">
                   <wp:posOffset>2162175</wp:posOffset>
@@ -4549,7 +4569,7 @@
           </mc:Choice>
           <mc:Fallback>
             <w:pict>
-              <v:shape w14:anchorId="57EEC2D9" id="Caixa de texto 8" o:spid="_x0000_s1032" type="#_x0000_t202" style="position:absolute;margin-left:170.25pt;margin-top:263.6pt;width:138.75pt;height:12.75pt;z-index:251616256;visibility:visible;mso-wrap-style:square;mso-width-percent:0;mso-height-percent:0;mso-wrap-distance-left:9pt;mso-wrap-distance-top:0;mso-wrap-distance-right:9pt;mso-wrap-distance-bottom:0;mso-position-horizontal:absolute;mso-position-horizontal-relative:text;mso-position-vertical:absolute;mso-position-vertical-relative:text;mso-width-percent:0;mso-height-percent:0;mso-width-relative:margin;mso-height-relative:margin;v-text-anchor:top" o:gfxdata="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" stroked="f">
+              <v:shape w14:anchorId="38BA8E02" id="Caixa de texto 8" o:spid="_x0000_s1032" type="#_x0000_t202" style="position:absolute;margin-left:170.25pt;margin-top:263.6pt;width:138.75pt;height:12.75pt;z-index:251638784;visibility:visible;mso-wrap-style:square;mso-width-percent:0;mso-height-percent:0;mso-wrap-distance-left:9pt;mso-wrap-distance-top:0;mso-wrap-distance-right:9pt;mso-wrap-distance-bottom:0;mso-position-horizontal:absolute;mso-position-horizontal-relative:text;mso-position-vertical:absolute;mso-position-vertical-relative:text;mso-width-percent:0;mso-height-percent:0;mso-width-relative:margin;mso-height-relative:margin;v-text-anchor:top" o:gfxdata="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" stroked="f">
                 <v:textbox inset="0,0,0,0">
                   <w:txbxContent>
                     <w:p>
@@ -4617,7 +4637,7 @@
           <w:szCs w:val="24"/>
         </w:rPr>
         <w:drawing>
-          <wp:anchor distT="0" distB="0" distL="114300" distR="114300" simplePos="0" relativeHeight="251670528" behindDoc="0" locked="0" layoutInCell="1" allowOverlap="1" wp14:anchorId="43601A81" wp14:editId="58E590D1">
+          <wp:anchor distT="0" distB="0" distL="114300" distR="114300" simplePos="0" relativeHeight="251665408" behindDoc="0" locked="0" layoutInCell="1" allowOverlap="1" wp14:anchorId="15E905E0" wp14:editId="27930E36">
             <wp:simplePos x="0" y="0"/>
             <wp:positionH relativeFrom="column">
               <wp:posOffset>0</wp:posOffset>
@@ -4744,11 +4764,11 @@
         <w:pStyle w:val="Estilo2"/>
         <w:outlineLvl w:val="1"/>
       </w:pPr>
-      <w:bookmarkStart w:id="10" w:name="_Toc465752938"/>
+      <w:bookmarkStart w:id="12" w:name="_Toc465763324"/>
       <w:r>
         <w:t>Pesquisar</w:t>
       </w:r>
-      <w:bookmarkEnd w:id="10"/>
+      <w:bookmarkEnd w:id="12"/>
     </w:p>
     <w:p>
       <w:pPr>
@@ -4815,7 +4835,7 @@
         </w:rPr>
         <w:lastRenderedPageBreak/>
         <w:drawing>
-          <wp:anchor distT="0" distB="0" distL="114300" distR="114300" simplePos="0" relativeHeight="251672576" behindDoc="0" locked="0" layoutInCell="1" allowOverlap="1" wp14:anchorId="79F1867A" wp14:editId="41C0ED62">
+          <wp:anchor distT="0" distB="0" distL="114300" distR="114300" simplePos="0" relativeHeight="251666432" behindDoc="0" locked="0" layoutInCell="1" allowOverlap="1" wp14:anchorId="4F94EB0F" wp14:editId="1F0A7631">
             <wp:simplePos x="0" y="0"/>
             <wp:positionH relativeFrom="column">
               <wp:posOffset>371475</wp:posOffset>
@@ -4958,7 +4978,7 @@
         <mc:AlternateContent>
           <mc:Choice Requires="wps">
             <w:drawing>
-              <wp:anchor distT="0" distB="0" distL="114300" distR="114300" simplePos="0" relativeHeight="251645952" behindDoc="0" locked="0" layoutInCell="1" allowOverlap="1" wp14:anchorId="215F9435" wp14:editId="6AC5734B">
+              <wp:anchor distT="0" distB="0" distL="114300" distR="114300" simplePos="0" relativeHeight="251653120" behindDoc="0" locked="0" layoutInCell="1" allowOverlap="1" wp14:anchorId="6F65042C" wp14:editId="115E0C0A">
                 <wp:simplePos x="0" y="0"/>
                 <wp:positionH relativeFrom="column">
                   <wp:posOffset>1076325</wp:posOffset>
@@ -5049,7 +5069,7 @@
           </mc:Choice>
           <mc:Fallback>
             <w:pict>
-              <v:shape w14:anchorId="215F9435" id="Caixa de texto 14" o:spid="_x0000_s1033" type="#_x0000_t202" style="position:absolute;margin-left:84.75pt;margin-top:34.3pt;width:321pt;height:.05pt;z-index:251645952;visibility:visible;mso-wrap-style:square;mso-wrap-distance-left:9pt;mso-wrap-distance-top:0;mso-wrap-distance-right:9pt;mso-wrap-distance-bottom:0;mso-position-horizontal:absolute;mso-position-horizontal-relative:text;mso-position-vertical:absolute;mso-position-vertical-relative:text;v-text-anchor:top" o:gfxdata="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" stroked="f">
+              <v:shape w14:anchorId="6F65042C" id="Caixa de texto 14" o:spid="_x0000_s1033" type="#_x0000_t202" style="position:absolute;margin-left:84.75pt;margin-top:34.3pt;width:321pt;height:.05pt;z-index:251653120;visibility:visible;mso-wrap-style:square;mso-wrap-distance-left:9pt;mso-wrap-distance-top:0;mso-wrap-distance-right:9pt;mso-wrap-distance-bottom:0;mso-position-horizontal:absolute;mso-position-horizontal-relative:text;mso-position-vertical:absolute;mso-position-vertical-relative:text;v-text-anchor:top" o:gfxdata="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" stroked="f">
                 <v:textbox style="mso-fit-shape-to-text:t" inset="0,0,0,0">
                   <w:txbxContent>
                     <w:p>
@@ -5149,7 +5169,7 @@
           <w:szCs w:val="44"/>
         </w:rPr>
       </w:pPr>
-      <w:bookmarkStart w:id="11" w:name="_Toc465752939"/>
+      <w:bookmarkStart w:id="13" w:name="_Toc465763325"/>
       <w:r>
         <w:rPr>
           <w:sz w:val="44"/>
@@ -5157,7 +5177,7 @@
         </w:rPr>
         <w:t>Filtros</w:t>
       </w:r>
-      <w:bookmarkEnd w:id="11"/>
+      <w:bookmarkEnd w:id="13"/>
     </w:p>
     <w:p>
       <w:pPr>
@@ -5232,7 +5252,7 @@
           <w:szCs w:val="24"/>
         </w:rPr>
         <w:drawing>
-          <wp:inline distT="0" distB="0" distL="0" distR="0" wp14:anchorId="33E4ED5F" wp14:editId="7073295B">
+          <wp:inline distT="0" distB="0" distL="0" distR="0" wp14:anchorId="60009F71" wp14:editId="12F19AA7">
             <wp:extent cx="5762625" cy="457200"/>
             <wp:effectExtent l="0" t="0" r="9525" b="0"/>
             <wp:docPr id="59" name="Imagem 59"/>
@@ -5294,7 +5314,7 @@
         <mc:AlternateContent>
           <mc:Choice Requires="wps">
             <w:drawing>
-              <wp:anchor distT="0" distB="0" distL="114300" distR="114300" simplePos="0" relativeHeight="251621376" behindDoc="0" locked="0" layoutInCell="1" allowOverlap="1" wp14:anchorId="0D066BB7" wp14:editId="4A5F156F">
+              <wp:anchor distT="0" distB="0" distL="114300" distR="114300" simplePos="0" relativeHeight="251640832" behindDoc="0" locked="0" layoutInCell="1" allowOverlap="1" wp14:anchorId="59C6C206" wp14:editId="390E335A">
                 <wp:simplePos x="0" y="0"/>
                 <wp:positionH relativeFrom="column">
                   <wp:posOffset>1276350</wp:posOffset>
@@ -5365,7 +5385,7 @@
           </mc:Choice>
           <mc:Fallback>
             <w:pict>
-              <v:shape w14:anchorId="0D066BB7" id="Caixa de texto 17" o:spid="_x0000_s1034" type="#_x0000_t202" style="position:absolute;margin-left:100.5pt;margin-top:.3pt;width:265.1pt;height:.05pt;z-index:251621376;visibility:visible;mso-wrap-style:square;mso-wrap-distance-left:9pt;mso-wrap-distance-top:0;mso-wrap-distance-right:9pt;mso-wrap-distance-bottom:0;mso-position-horizontal:absolute;mso-position-horizontal-relative:text;mso-position-vertical:absolute;mso-position-vertical-relative:text;v-text-anchor:top" o:gfxdata="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" stroked="f">
+              <v:shape w14:anchorId="59C6C206" id="Caixa de texto 17" o:spid="_x0000_s1034" type="#_x0000_t202" style="position:absolute;margin-left:100.5pt;margin-top:.3pt;width:265.1pt;height:.05pt;z-index:251640832;visibility:visible;mso-wrap-style:square;mso-wrap-distance-left:9pt;mso-wrap-distance-top:0;mso-wrap-distance-right:9pt;mso-wrap-distance-bottom:0;mso-position-horizontal:absolute;mso-position-horizontal-relative:text;mso-position-vertical:absolute;mso-position-vertical-relative:text;v-text-anchor:top" o:gfxdata="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" stroked="f">
                 <v:textbox style="mso-fit-shape-to-text:t" inset="0,0,0,0">
                   <w:txbxContent>
                     <w:p>
@@ -5425,7 +5445,7 @@
           <w:noProof/>
         </w:rPr>
         <w:drawing>
-          <wp:anchor distT="0" distB="0" distL="114300" distR="114300" simplePos="0" relativeHeight="251650048" behindDoc="0" locked="0" layoutInCell="1" allowOverlap="1" wp14:anchorId="3CC627E1" wp14:editId="18F4B370">
+          <wp:anchor distT="0" distB="0" distL="114300" distR="114300" simplePos="0" relativeHeight="251655168" behindDoc="0" locked="0" layoutInCell="1" allowOverlap="1" wp14:anchorId="70D4CEFF" wp14:editId="2F15FB88">
             <wp:simplePos x="0" y="0"/>
             <wp:positionH relativeFrom="column">
               <wp:posOffset>0</wp:posOffset>
@@ -5575,7 +5595,7 @@
           <w:szCs w:val="24"/>
         </w:rPr>
         <w:drawing>
-          <wp:inline distT="0" distB="0" distL="0" distR="0" wp14:anchorId="7E949B36" wp14:editId="26136A6B">
+          <wp:inline distT="0" distB="0" distL="0" distR="0" wp14:anchorId="795F63A6" wp14:editId="5B7ECFF0">
             <wp:extent cx="5791200" cy="2003545"/>
             <wp:effectExtent l="0" t="0" r="0" b="0"/>
             <wp:docPr id="62" name="Imagem 62"/>
@@ -5637,7 +5657,7 @@
         <mc:AlternateContent>
           <mc:Choice Requires="wps">
             <w:drawing>
-              <wp:anchor distT="0" distB="0" distL="114300" distR="114300" simplePos="0" relativeHeight="251619328" behindDoc="0" locked="0" layoutInCell="1" allowOverlap="1" wp14:anchorId="51E651D4" wp14:editId="0BDE0C62">
+              <wp:anchor distT="0" distB="0" distL="114300" distR="114300" simplePos="0" relativeHeight="251639808" behindDoc="0" locked="0" layoutInCell="1" allowOverlap="1" wp14:anchorId="2AFC151D" wp14:editId="23C2B4BB">
                 <wp:simplePos x="0" y="0"/>
                 <wp:positionH relativeFrom="column">
                   <wp:posOffset>895350</wp:posOffset>
@@ -5719,7 +5739,7 @@
           </mc:Choice>
           <mc:Fallback>
             <w:pict>
-              <v:shape w14:anchorId="51E651D4" id="Caixa de texto 19" o:spid="_x0000_s1035" type="#_x0000_t202" style="position:absolute;margin-left:70.5pt;margin-top:.75pt;width:285.75pt;height:9.75pt;z-index:251619328;visibility:visible;mso-wrap-style:square;mso-width-percent:0;mso-height-percent:0;mso-wrap-distance-left:9pt;mso-wrap-distance-top:0;mso-wrap-distance-right:9pt;mso-wrap-distance-bottom:0;mso-position-horizontal:absolute;mso-position-horizontal-relative:text;mso-position-vertical:absolute;mso-position-vertical-relative:text;mso-width-percent:0;mso-height-percent:0;mso-width-relative:margin;mso-height-relative:margin;v-text-anchor:top" o:gfxdata="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" stroked="f">
+              <v:shape w14:anchorId="2AFC151D" id="Caixa de texto 19" o:spid="_x0000_s1035" type="#_x0000_t202" style="position:absolute;margin-left:70.5pt;margin-top:.75pt;width:285.75pt;height:9.75pt;z-index:251639808;visibility:visible;mso-wrap-style:square;mso-width-percent:0;mso-height-percent:0;mso-wrap-distance-left:9pt;mso-wrap-distance-top:0;mso-wrap-distance-right:9pt;mso-wrap-distance-bottom:0;mso-position-horizontal:absolute;mso-position-horizontal-relative:text;mso-position-vertical:absolute;mso-position-vertical-relative:text;mso-width-percent:0;mso-height-percent:0;mso-width-relative:margin;mso-height-relative:margin;v-text-anchor:top" o:gfxdata="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" stroked="f">
                 <v:textbox inset="0,0,0,0">
                   <w:txbxContent>
                     <w:p>
@@ -5792,7 +5812,7 @@
           <w:noProof/>
         </w:rPr>
         <w:drawing>
-          <wp:anchor distT="0" distB="0" distL="114300" distR="114300" simplePos="0" relativeHeight="251654144" behindDoc="0" locked="0" layoutInCell="1" allowOverlap="1" wp14:anchorId="608DC153" wp14:editId="393E700F">
+          <wp:anchor distT="0" distB="0" distL="114300" distR="114300" simplePos="0" relativeHeight="251657216" behindDoc="0" locked="0" layoutInCell="1" allowOverlap="1" wp14:anchorId="7F9C3070" wp14:editId="25FB35F8">
             <wp:simplePos x="0" y="0"/>
             <wp:positionH relativeFrom="column">
               <wp:posOffset>0</wp:posOffset>
@@ -5944,7 +5964,7 @@
           <w:szCs w:val="24"/>
         </w:rPr>
         <w:drawing>
-          <wp:anchor distT="0" distB="0" distL="114300" distR="114300" simplePos="0" relativeHeight="251676672" behindDoc="0" locked="0" layoutInCell="1" allowOverlap="1" wp14:anchorId="2B5DC04C" wp14:editId="46A6FD13">
+          <wp:anchor distT="0" distB="0" distL="114300" distR="114300" simplePos="0" relativeHeight="251668480" behindDoc="0" locked="0" layoutInCell="1" allowOverlap="1" wp14:anchorId="3152398B" wp14:editId="3A766A27">
             <wp:simplePos x="0" y="0"/>
             <wp:positionH relativeFrom="column">
               <wp:posOffset>1647825</wp:posOffset>
@@ -6045,7 +6065,7 @@
         <mc:AlternateContent>
           <mc:Choice Requires="wps">
             <w:drawing>
-              <wp:anchor distT="0" distB="0" distL="114300" distR="114300" simplePos="0" relativeHeight="251678720" behindDoc="0" locked="0" layoutInCell="1" allowOverlap="1" wp14:anchorId="0F479719" wp14:editId="487C61B7">
+              <wp:anchor distT="0" distB="0" distL="114300" distR="114300" simplePos="0" relativeHeight="251669504" behindDoc="0" locked="0" layoutInCell="1" allowOverlap="1" wp14:anchorId="6BD34025" wp14:editId="2250AD73">
                 <wp:simplePos x="0" y="0"/>
                 <wp:positionH relativeFrom="column">
                   <wp:posOffset>1857375</wp:posOffset>
@@ -6132,7 +6152,7 @@
           </mc:Choice>
           <mc:Fallback>
             <w:pict>
-              <v:shape w14:anchorId="0F479719" id="Caixa de Texto 66" o:spid="_x0000_s1036" type="#_x0000_t202" style="position:absolute;margin-left:146.25pt;margin-top:15.05pt;width:198pt;height:.05pt;z-index:251678720;visibility:visible;mso-wrap-style:square;mso-wrap-distance-left:9pt;mso-wrap-distance-top:0;mso-wrap-distance-right:9pt;mso-wrap-distance-bottom:0;mso-position-horizontal:absolute;mso-position-horizontal-relative:text;mso-position-vertical:absolute;mso-position-vertical-relative:text;v-text-anchor:top" o:gfxdata="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" stroked="f">
+              <v:shape w14:anchorId="6BD34025" id="Caixa de Texto 66" o:spid="_x0000_s1036" type="#_x0000_t202" style="position:absolute;margin-left:146.25pt;margin-top:15.05pt;width:198pt;height:.05pt;z-index:251669504;visibility:visible;mso-wrap-style:square;mso-wrap-distance-left:9pt;mso-wrap-distance-top:0;mso-wrap-distance-right:9pt;mso-wrap-distance-bottom:0;mso-position-horizontal:absolute;mso-position-horizontal-relative:text;mso-position-vertical:absolute;mso-position-vertical-relative:text;v-text-anchor:top" o:gfxdata="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" stroked="f">
                 <v:textbox style="mso-fit-shape-to-text:t" inset="0,0,0,0">
                   <w:txbxContent>
                     <w:p>
@@ -6204,7 +6224,7 @@
         <mc:AlternateContent>
           <mc:Choice Requires="wps">
             <w:drawing>
-              <wp:anchor distT="0" distB="0" distL="114300" distR="114300" simplePos="0" relativeHeight="251668480" behindDoc="0" locked="0" layoutInCell="1" allowOverlap="1" wp14:anchorId="66BD75D5" wp14:editId="0D5E49BE">
+              <wp:anchor distT="0" distB="0" distL="114300" distR="114300" simplePos="0" relativeHeight="251664384" behindDoc="0" locked="0" layoutInCell="1" allowOverlap="1" wp14:anchorId="0C1ADEBC" wp14:editId="7DDF907C">
                 <wp:simplePos x="0" y="0"/>
                 <wp:positionH relativeFrom="column">
                   <wp:posOffset>0</wp:posOffset>
@@ -6292,7 +6312,7 @@
           </mc:Choice>
           <mc:Fallback>
             <w:pict>
-              <v:shape w14:anchorId="66BD75D5" id="Caixa de Texto 67" o:spid="_x0000_s1037" type="#_x0000_t202" style="position:absolute;margin-left:0;margin-top:268.85pt;width:490.35pt;height:.05pt;z-index:251668480;visibility:visible;mso-wrap-style:square;mso-wrap-distance-left:9pt;mso-wrap-distance-top:0;mso-wrap-distance-right:9pt;mso-wrap-distance-bottom:0;mso-position-horizontal:absolute;mso-position-horizontal-relative:text;mso-position-vertical:absolute;mso-position-vertical-relative:text;v-text-anchor:top" o:gfxdata="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" stroked="f">
+              <v:shape w14:anchorId="0C1ADEBC" id="Caixa de Texto 67" o:spid="_x0000_s1037" type="#_x0000_t202" style="position:absolute;margin-left:0;margin-top:268.85pt;width:490.35pt;height:.05pt;z-index:251664384;visibility:visible;mso-wrap-style:square;mso-wrap-distance-left:9pt;mso-wrap-distance-top:0;mso-wrap-distance-right:9pt;mso-wrap-distance-bottom:0;mso-position-horizontal:absolute;mso-position-horizontal-relative:text;mso-position-vertical:absolute;mso-position-vertical-relative:text;v-text-anchor:top" o:gfxdata="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" stroked="f">
                 <v:textbox style="mso-fit-shape-to-text:t" inset="0,0,0,0">
                   <w:txbxContent>
                     <w:p>
@@ -6346,7 +6366,7 @@
           <w:noProof/>
         </w:rPr>
         <w:drawing>
-          <wp:anchor distT="0" distB="0" distL="114300" distR="114300" simplePos="0" relativeHeight="251674624" behindDoc="0" locked="0" layoutInCell="1" allowOverlap="1" wp14:anchorId="753FBDEF" wp14:editId="296677B5">
+          <wp:anchor distT="0" distB="0" distL="114300" distR="114300" simplePos="0" relativeHeight="251667456" behindDoc="0" locked="0" layoutInCell="1" allowOverlap="1" wp14:anchorId="04B6DC1D" wp14:editId="7626E9C6">
             <wp:simplePos x="0" y="0"/>
             <wp:positionH relativeFrom="column">
               <wp:posOffset>0</wp:posOffset>
@@ -6428,7 +6448,7 @@
           <w:szCs w:val="44"/>
         </w:rPr>
       </w:pPr>
-      <w:bookmarkStart w:id="12" w:name="_Toc465752940"/>
+      <w:bookmarkStart w:id="14" w:name="_Toc465763326"/>
       <w:r>
         <w:rPr>
           <w:sz w:val="44"/>
@@ -6436,7 +6456,7 @@
         </w:rPr>
         <w:t>Perfil dos amigos</w:t>
       </w:r>
-      <w:bookmarkEnd w:id="12"/>
+      <w:bookmarkEnd w:id="14"/>
     </w:p>
     <w:p>
       <w:pPr>
@@ -6533,7 +6553,7 @@
           <w:szCs w:val="24"/>
         </w:rPr>
         <w:drawing>
-          <wp:anchor distT="0" distB="0" distL="114300" distR="114300" simplePos="0" relativeHeight="251682816" behindDoc="0" locked="0" layoutInCell="1" allowOverlap="1" wp14:anchorId="5B0B1439" wp14:editId="5313B4C2">
+          <wp:anchor distT="0" distB="0" distL="114300" distR="114300" simplePos="0" relativeHeight="251670528" behindDoc="0" locked="0" layoutInCell="1" allowOverlap="1" wp14:anchorId="4DE33555" wp14:editId="2081E701">
             <wp:simplePos x="0" y="0"/>
             <wp:positionH relativeFrom="column">
               <wp:posOffset>352425</wp:posOffset>
@@ -6693,7 +6713,7 @@
         <mc:AlternateContent>
           <mc:Choice Requires="wps">
             <w:drawing>
-              <wp:anchor distT="0" distB="0" distL="114300" distR="114300" simplePos="0" relativeHeight="251608064" behindDoc="0" locked="0" layoutInCell="1" allowOverlap="1" wp14:anchorId="360A5F74" wp14:editId="46FCAAF9">
+              <wp:anchor distT="0" distB="0" distL="114300" distR="114300" simplePos="0" relativeHeight="251634688" behindDoc="0" locked="0" layoutInCell="1" allowOverlap="1" wp14:anchorId="3287E522" wp14:editId="226E260A">
                 <wp:simplePos x="0" y="0"/>
                 <wp:positionH relativeFrom="column">
                   <wp:posOffset>977265</wp:posOffset>
@@ -6799,7 +6819,7 @@
           </mc:Choice>
           <mc:Fallback>
             <w:pict>
-              <v:shape w14:anchorId="360A5F74" id="Caixa de Texto 33" o:spid="_x0000_s1038" type="#_x0000_t202" style="position:absolute;margin-left:76.95pt;margin-top:.35pt;width:328.5pt;height:.05pt;z-index:251608064;visibility:visible;mso-wrap-style:square;mso-wrap-distance-left:9pt;mso-wrap-distance-top:0;mso-wrap-distance-right:9pt;mso-wrap-distance-bottom:0;mso-position-horizontal:absolute;mso-position-horizontal-relative:text;mso-position-vertical:absolute;mso-position-vertical-relative:text;v-text-anchor:top" o:gfxdata="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" stroked="f">
+              <v:shape w14:anchorId="3287E522" id="Caixa de Texto 33" o:spid="_x0000_s1038" type="#_x0000_t202" style="position:absolute;margin-left:76.95pt;margin-top:.35pt;width:328.5pt;height:.05pt;z-index:251634688;visibility:visible;mso-wrap-style:square;mso-wrap-distance-left:9pt;mso-wrap-distance-top:0;mso-wrap-distance-right:9pt;mso-wrap-distance-bottom:0;mso-position-horizontal:absolute;mso-position-horizontal-relative:text;mso-position-vertical:absolute;mso-position-vertical-relative:text;v-text-anchor:top" o:gfxdata="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" stroked="f">
                 <v:textbox style="mso-fit-shape-to-text:t" inset="0,0,0,0">
                   <w:txbxContent>
                     <w:p>
@@ -6892,7 +6912,7 @@
           <w:szCs w:val="44"/>
         </w:rPr>
       </w:pPr>
-      <w:bookmarkStart w:id="13" w:name="_Toc465752941"/>
+      <w:bookmarkStart w:id="15" w:name="_Toc465763327"/>
       <w:r>
         <w:rPr>
           <w:sz w:val="44"/>
@@ -6900,7 +6920,7 @@
         </w:rPr>
         <w:t>Portfólio dos amigos</w:t>
       </w:r>
-      <w:bookmarkEnd w:id="13"/>
+      <w:bookmarkEnd w:id="15"/>
     </w:p>
     <w:p>
       <w:pPr>
@@ -6955,18 +6975,10 @@
           <w:szCs w:val="24"/>
         </w:rPr>
         <w:drawing>
-          <wp:anchor distT="0" distB="0" distL="114300" distR="114300" simplePos="0" relativeHeight="251658240" behindDoc="0" locked="0" layoutInCell="1" allowOverlap="1" wp14:anchorId="6637F762" wp14:editId="0C1A5E25">
-            <wp:simplePos x="0" y="0"/>
-            <wp:positionH relativeFrom="column">
-              <wp:posOffset>600075</wp:posOffset>
-            </wp:positionH>
-            <wp:positionV relativeFrom="paragraph">
-              <wp:posOffset>97790</wp:posOffset>
-            </wp:positionV>
-            <wp:extent cx="5019040" cy="1266825"/>
+          <wp:inline distT="0" distB="0" distL="0" distR="0" wp14:anchorId="76B61B8E" wp14:editId="434C1331">
+            <wp:extent cx="6038850" cy="1457325"/>
             <wp:effectExtent l="0" t="0" r="0" b="9525"/>
-            <wp:wrapSquare wrapText="bothSides"/>
-            <wp:docPr id="43" name="Imagem 43"/>
+            <wp:docPr id="3" name="Imagem 3"/>
             <wp:cNvGraphicFramePr>
               <a:graphicFrameLocks xmlns:a="http://schemas.openxmlformats.org/drawingml/2006/main" noChangeAspect="1"/>
             </wp:cNvGraphicFramePr>
@@ -6974,10 +6986,12 @@
               <a:graphicData uri="http://schemas.openxmlformats.org/drawingml/2006/picture">
                 <pic:pic xmlns:pic="http://schemas.openxmlformats.org/drawingml/2006/picture">
                   <pic:nvPicPr>
-                    <pic:cNvPr id="1" name=""/>
-                    <pic:cNvPicPr/>
+                    <pic:cNvPr id="0" name="Picture 2"/>
+                    <pic:cNvPicPr>
+                      <a:picLocks noChangeAspect="1" noChangeArrowheads="1"/>
+                    </pic:cNvPicPr>
                   </pic:nvPicPr>
-                  <pic:blipFill rotWithShape="1">
+                  <pic:blipFill>
                     <a:blip r:embed="rId26">
                       <a:extLst>
                         <a:ext uri="{28A0092B-C50C-407E-A947-70E740481C1C}">
@@ -6985,70 +6999,30 @@
                         </a:ext>
                       </a:extLst>
                     </a:blip>
-                    <a:srcRect l="1384" t="46248" r="33407" b="24485"/>
-                    <a:stretch/>
+                    <a:srcRect/>
+                    <a:stretch>
+                      <a:fillRect/>
+                    </a:stretch>
                   </pic:blipFill>
                   <pic:spPr bwMode="auto">
                     <a:xfrm>
                       <a:off x="0" y="0"/>
-                      <a:ext cx="5019040" cy="1266825"/>
+                      <a:ext cx="6038850" cy="1457325"/>
                     </a:xfrm>
                     <a:prstGeom prst="rect">
                       <a:avLst/>
                     </a:prstGeom>
+                    <a:noFill/>
                     <a:ln>
                       <a:noFill/>
                     </a:ln>
-                    <a:extLst>
-                      <a:ext uri="{53640926-AAD7-44D8-BBD7-CCE9431645EC}">
-                        <a14:shadowObscured xmlns:a14="http://schemas.microsoft.com/office/drawing/2010/main"/>
-                      </a:ext>
-                    </a:extLst>
                   </pic:spPr>
                 </pic:pic>
               </a:graphicData>
             </a:graphic>
-            <wp14:sizeRelH relativeFrom="page">
-              <wp14:pctWidth>0</wp14:pctWidth>
-            </wp14:sizeRelH>
-            <wp14:sizeRelV relativeFrom="page">
-              <wp14:pctHeight>0</wp14:pctHeight>
-            </wp14:sizeRelV>
-          </wp:anchor>
+          </wp:inline>
         </w:drawing>
       </w:r>
-    </w:p>
-    <w:p>
-      <w:pPr>
-        <w:rPr>
-          <w:sz w:val="24"/>
-          <w:szCs w:val="24"/>
-        </w:rPr>
-      </w:pPr>
-    </w:p>
-    <w:p>
-      <w:pPr>
-        <w:rPr>
-          <w:sz w:val="24"/>
-          <w:szCs w:val="24"/>
-        </w:rPr>
-      </w:pPr>
-    </w:p>
-    <w:p>
-      <w:pPr>
-        <w:rPr>
-          <w:sz w:val="24"/>
-          <w:szCs w:val="24"/>
-        </w:rPr>
-      </w:pPr>
-    </w:p>
-    <w:p>
-      <w:pPr>
-        <w:rPr>
-          <w:sz w:val="24"/>
-          <w:szCs w:val="24"/>
-        </w:rPr>
-      </w:pPr>
     </w:p>
     <w:p>
       <w:pPr>
@@ -7064,13 +7038,13 @@
         <mc:AlternateContent>
           <mc:Choice Requires="wps">
             <w:drawing>
-              <wp:anchor distT="0" distB="0" distL="114300" distR="114300" simplePos="0" relativeHeight="251660288" behindDoc="0" locked="0" layoutInCell="1" allowOverlap="1" wp14:anchorId="6A9A685D" wp14:editId="40A29718">
+              <wp:anchor distT="0" distB="0" distL="114300" distR="114300" simplePos="0" relativeHeight="251660288" behindDoc="0" locked="0" layoutInCell="1" allowOverlap="1" wp14:anchorId="58891B56" wp14:editId="1EEA9899">
                 <wp:simplePos x="0" y="0"/>
                 <wp:positionH relativeFrom="column">
                   <wp:posOffset>600075</wp:posOffset>
                 </wp:positionH>
                 <wp:positionV relativeFrom="paragraph">
-                  <wp:posOffset>65405</wp:posOffset>
+                  <wp:posOffset>9525</wp:posOffset>
                 </wp:positionV>
                 <wp:extent cx="5019040" cy="635"/>
                 <wp:effectExtent l="0" t="0" r="0" b="0"/>
@@ -7165,7 +7139,7 @@
           </mc:Choice>
           <mc:Fallback>
             <w:pict>
-              <v:shape w14:anchorId="6A9A685D" id="Caixa de texto 44" o:spid="_x0000_s1039" type="#_x0000_t202" style="position:absolute;margin-left:47.25pt;margin-top:5.15pt;width:395.2pt;height:.05pt;z-index:251660288;visibility:visible;mso-wrap-style:square;mso-wrap-distance-left:9pt;mso-wrap-distance-top:0;mso-wrap-distance-right:9pt;mso-wrap-distance-bottom:0;mso-position-horizontal:absolute;mso-position-horizontal-relative:text;mso-position-vertical:absolute;mso-position-vertical-relative:text;v-text-anchor:top" o:gfxdata="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" stroked="f">
+              <v:shape w14:anchorId="58891B56" id="Caixa de texto 44" o:spid="_x0000_s1039" type="#_x0000_t202" style="position:absolute;margin-left:47.25pt;margin-top:.75pt;width:395.2pt;height:.05pt;z-index:251660288;visibility:visible;mso-wrap-style:square;mso-wrap-distance-left:9pt;mso-wrap-distance-top:0;mso-wrap-distance-right:9pt;mso-wrap-distance-bottom:0;mso-position-horizontal:absolute;mso-position-horizontal-relative:text;mso-position-vertical:absolute;mso-position-vertical-relative:text;v-text-anchor:top" o:gfxdata="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" stroked="f">
                 <v:textbox style="mso-fit-shape-to-text:t" inset="0,0,0,0">
                   <w:txbxContent>
                     <w:p>
@@ -7229,14 +7203,249 @@
     </w:p>
     <w:p>
       <w:pPr>
+        <w:rPr>
+          <w:sz w:val="24"/>
+          <w:szCs w:val="24"/>
+        </w:rPr>
+      </w:pPr>
+    </w:p>
+    <w:p>
+      <w:pPr>
+        <w:rPr>
+          <w:sz w:val="24"/>
+          <w:szCs w:val="24"/>
+        </w:rPr>
+      </w:pPr>
+      <w:r>
+        <w:rPr>
+          <w:sz w:val="24"/>
+          <w:szCs w:val="24"/>
+        </w:rPr>
+        <w:t>Ao selecionar o arquivo do portfólio, uma mensagem de confirmação de download aparecerá</w:t>
+      </w:r>
+    </w:p>
+    <w:p>
+      <w:pPr>
+        <w:keepNext/>
+        <w:jc w:val="center"/>
+      </w:pPr>
+      <w:r>
+        <w:rPr>
+          <w:noProof/>
+          <w:sz w:val="24"/>
+          <w:szCs w:val="24"/>
+        </w:rPr>
+        <w:drawing>
+          <wp:inline distT="0" distB="0" distL="0" distR="0" wp14:anchorId="28ECDDB4" wp14:editId="22021E1B">
+            <wp:extent cx="2838450" cy="1390650"/>
+            <wp:effectExtent l="0" t="0" r="0" b="0"/>
+            <wp:docPr id="4" name="Imagem 4" descr="C:\Users\Breni\Downloads\Telas\ssa.png"/>
+            <wp:cNvGraphicFramePr>
+              <a:graphicFrameLocks xmlns:a="http://schemas.openxmlformats.org/drawingml/2006/main" noChangeAspect="1"/>
+            </wp:cNvGraphicFramePr>
+            <a:graphic xmlns:a="http://schemas.openxmlformats.org/drawingml/2006/main">
+              <a:graphicData uri="http://schemas.openxmlformats.org/drawingml/2006/picture">
+                <pic:pic xmlns:pic="http://schemas.openxmlformats.org/drawingml/2006/picture">
+                  <pic:nvPicPr>
+                    <pic:cNvPr id="0" name="Picture 2" descr="C:\Users\Breni\Downloads\Telas\ssa.png"/>
+                    <pic:cNvPicPr>
+                      <a:picLocks noChangeAspect="1" noChangeArrowheads="1"/>
+                    </pic:cNvPicPr>
+                  </pic:nvPicPr>
+                  <pic:blipFill>
+                    <a:blip r:embed="rId27">
+                      <a:extLst>
+                        <a:ext uri="{28A0092B-C50C-407E-A947-70E740481C1C}">
+                          <a14:useLocalDpi xmlns:a14="http://schemas.microsoft.com/office/drawing/2010/main" val="0"/>
+                        </a:ext>
+                      </a:extLst>
+                    </a:blip>
+                    <a:srcRect/>
+                    <a:stretch>
+                      <a:fillRect/>
+                    </a:stretch>
+                  </pic:blipFill>
+                  <pic:spPr bwMode="auto">
+                    <a:xfrm>
+                      <a:off x="0" y="0"/>
+                      <a:ext cx="2838450" cy="1390650"/>
+                    </a:xfrm>
+                    <a:prstGeom prst="rect">
+                      <a:avLst/>
+                    </a:prstGeom>
+                    <a:noFill/>
+                    <a:ln>
+                      <a:noFill/>
+                    </a:ln>
+                  </pic:spPr>
+                </pic:pic>
+              </a:graphicData>
+            </a:graphic>
+          </wp:inline>
+        </w:drawing>
+      </w:r>
+    </w:p>
+    <w:p>
+      <w:pPr>
+        <w:pStyle w:val="Legenda"/>
+        <w:jc w:val="center"/>
+        <w:rPr>
+          <w:sz w:val="24"/>
+          <w:szCs w:val="24"/>
+        </w:rPr>
+      </w:pPr>
+      <w:r>
+        <w:t xml:space="preserve">Figura </w:t>
+      </w:r>
+      <w:fldSimple w:instr=" SEQ Figura \* ARABIC ">
+        <w:r>
+          <w:rPr>
+            <w:noProof/>
+          </w:rPr>
+          <w:t>15</w:t>
+        </w:r>
+      </w:fldSimple>
+      <w:r>
+        <w:t xml:space="preserve"> - mensagem confirmação de download</w:t>
+      </w:r>
+    </w:p>
+    <w:p>
+      <w:pPr>
+        <w:rPr>
+          <w:sz w:val="24"/>
+          <w:szCs w:val="24"/>
+        </w:rPr>
+      </w:pPr>
+    </w:p>
+    <w:p>
+      <w:pPr>
+        <w:rPr>
+          <w:sz w:val="24"/>
+          <w:szCs w:val="24"/>
+        </w:rPr>
+      </w:pPr>
+      <w:r>
+        <w:rPr>
+          <w:sz w:val="24"/>
+          <w:szCs w:val="24"/>
+        </w:rPr>
+        <w:t>Caso o usuário selecione a opção “Sim”, o download ocorrerá e uma mensagem informará ao usuário do local, que será a pasta “Downloads” do computador.</w:t>
+      </w:r>
+    </w:p>
+    <w:p>
+      <w:pPr>
+        <w:rPr>
+          <w:sz w:val="24"/>
+          <w:szCs w:val="24"/>
+        </w:rPr>
+      </w:pPr>
+    </w:p>
+    <w:p>
+      <w:pPr>
+        <w:keepNext/>
+        <w:jc w:val="center"/>
+      </w:pPr>
+      <w:r>
+        <w:rPr>
+          <w:noProof/>
+          <w:sz w:val="24"/>
+          <w:szCs w:val="24"/>
+        </w:rPr>
+        <w:drawing>
+          <wp:inline distT="0" distB="0" distL="0" distR="0" wp14:anchorId="4649B1DF" wp14:editId="14399D78">
+            <wp:extent cx="4953000" cy="1114425"/>
+            <wp:effectExtent l="0" t="0" r="0" b="9525"/>
+            <wp:docPr id="5" name="Imagem 5" descr="C:\Users\Breni\Downloads\Telas\ssa2.png"/>
+            <wp:cNvGraphicFramePr>
+              <a:graphicFrameLocks xmlns:a="http://schemas.openxmlformats.org/drawingml/2006/main" noChangeAspect="1"/>
+            </wp:cNvGraphicFramePr>
+            <a:graphic xmlns:a="http://schemas.openxmlformats.org/drawingml/2006/main">
+              <a:graphicData uri="http://schemas.openxmlformats.org/drawingml/2006/picture">
+                <pic:pic xmlns:pic="http://schemas.openxmlformats.org/drawingml/2006/picture">
+                  <pic:nvPicPr>
+                    <pic:cNvPr id="0" name="Picture 3" descr="C:\Users\Breni\Downloads\Telas\ssa2.png"/>
+                    <pic:cNvPicPr>
+                      <a:picLocks noChangeAspect="1" noChangeArrowheads="1"/>
+                    </pic:cNvPicPr>
+                  </pic:nvPicPr>
+                  <pic:blipFill>
+                    <a:blip r:embed="rId28">
+                      <a:extLst>
+                        <a:ext uri="{28A0092B-C50C-407E-A947-70E740481C1C}">
+                          <a14:useLocalDpi xmlns:a14="http://schemas.microsoft.com/office/drawing/2010/main" val="0"/>
+                        </a:ext>
+                      </a:extLst>
+                    </a:blip>
+                    <a:srcRect/>
+                    <a:stretch>
+                      <a:fillRect/>
+                    </a:stretch>
+                  </pic:blipFill>
+                  <pic:spPr bwMode="auto">
+                    <a:xfrm>
+                      <a:off x="0" y="0"/>
+                      <a:ext cx="4953000" cy="1114425"/>
+                    </a:xfrm>
+                    <a:prstGeom prst="rect">
+                      <a:avLst/>
+                    </a:prstGeom>
+                    <a:noFill/>
+                    <a:ln>
+                      <a:noFill/>
+                    </a:ln>
+                  </pic:spPr>
+                </pic:pic>
+              </a:graphicData>
+            </a:graphic>
+          </wp:inline>
+        </w:drawing>
+      </w:r>
+    </w:p>
+    <w:p>
+      <w:pPr>
+        <w:pStyle w:val="Legenda"/>
+        <w:jc w:val="center"/>
+        <w:rPr>
+          <w:sz w:val="24"/>
+          <w:szCs w:val="24"/>
+        </w:rPr>
+      </w:pPr>
+      <w:r>
+        <w:t xml:space="preserve">Figura </w:t>
+      </w:r>
+      <w:fldSimple w:instr=" SEQ Figura \* ARABIC ">
+        <w:r>
+          <w:rPr>
+            <w:noProof/>
+          </w:rPr>
+          <w:t>16</w:t>
+        </w:r>
+      </w:fldSimple>
+      <w:r>
+        <w:t xml:space="preserve"> - mensagem download efetuado</w:t>
+      </w:r>
+    </w:p>
+    <w:p>
+      <w:pPr>
+        <w:rPr>
+          <w:sz w:val="24"/>
+          <w:szCs w:val="24"/>
+        </w:rPr>
+      </w:pPr>
+      <w:bookmarkStart w:id="16" w:name="_GoBack"/>
+      <w:bookmarkEnd w:id="16"/>
+    </w:p>
+    <w:p>
+      <w:pPr>
         <w:pStyle w:val="Estilo2"/>
         <w:outlineLvl w:val="1"/>
       </w:pPr>
-      <w:bookmarkStart w:id="14" w:name="_Toc465752942"/>
-      <w:r>
+      <w:bookmarkStart w:id="17" w:name="_Toc465763328"/>
+      <w:r>
+        <w:lastRenderedPageBreak/>
         <w:t>Portfólio</w:t>
       </w:r>
-      <w:bookmarkEnd w:id="14"/>
+      <w:bookmarkEnd w:id="17"/>
     </w:p>
     <w:p>
       <w:pPr>
@@ -7302,7 +7511,7 @@
           <w:noProof/>
         </w:rPr>
         <w:drawing>
-          <wp:inline distT="0" distB="0" distL="0" distR="0" wp14:anchorId="388B4F5B" wp14:editId="53703584">
+          <wp:inline distT="0" distB="0" distL="0" distR="0" wp14:anchorId="015AB5D3" wp14:editId="0FFE2018">
             <wp:extent cx="5810250" cy="2740205"/>
             <wp:effectExtent l="0" t="0" r="0" b="3175"/>
             <wp:docPr id="68" name="Imagem 68" descr="C:\Users\Breni\Downloads\Telas\Portfólio.png"/>
@@ -7319,7 +7528,7 @@
                     </pic:cNvPicPr>
                   </pic:nvPicPr>
                   <pic:blipFill>
-                    <a:blip r:embed="rId27">
+                    <a:blip r:embed="rId29">
                       <a:extLst>
                         <a:ext uri="{28A0092B-C50C-407E-A947-70E740481C1C}">
                           <a14:useLocalDpi xmlns:a14="http://schemas.microsoft.com/office/drawing/2010/main" val="0"/>
@@ -7365,7 +7574,7 @@
         <mc:AlternateContent>
           <mc:Choice Requires="wps">
             <w:drawing>
-              <wp:anchor distT="0" distB="0" distL="114300" distR="114300" simplePos="0" relativeHeight="251625472" behindDoc="0" locked="0" layoutInCell="1" allowOverlap="1" wp14:anchorId="12C1F288" wp14:editId="3581FC43">
+              <wp:anchor distT="0" distB="0" distL="114300" distR="114300" simplePos="0" relativeHeight="251642880" behindDoc="0" locked="0" layoutInCell="1" allowOverlap="1" wp14:anchorId="2321F44A" wp14:editId="68A5895E">
                 <wp:simplePos x="0" y="0"/>
                 <wp:positionH relativeFrom="column">
                   <wp:posOffset>714375</wp:posOffset>
@@ -7448,7 +7657,7 @@
           </mc:Choice>
           <mc:Fallback>
             <w:pict>
-              <v:shape w14:anchorId="12C1F288" id="Caixa de Texto 35" o:spid="_x0000_s1040" type="#_x0000_t202" style="position:absolute;margin-left:56.25pt;margin-top:.35pt;width:326.25pt;height:.05pt;z-index:251625472;visibility:visible;mso-wrap-style:square;mso-wrap-distance-left:9pt;mso-wrap-distance-top:0;mso-wrap-distance-right:9pt;mso-wrap-distance-bottom:0;mso-position-horizontal:absolute;mso-position-horizontal-relative:text;mso-position-vertical:absolute;mso-position-vertical-relative:text;v-text-anchor:top" o:gfxdata="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" stroked="f">
+              <v:shape w14:anchorId="2321F44A" id="Caixa de Texto 35" o:spid="_x0000_s1040" type="#_x0000_t202" style="position:absolute;margin-left:56.25pt;margin-top:.35pt;width:326.25pt;height:.05pt;z-index:251642880;visibility:visible;mso-wrap-style:square;mso-wrap-distance-left:9pt;mso-wrap-distance-top:0;mso-wrap-distance-right:9pt;mso-wrap-distance-bottom:0;mso-position-horizontal:absolute;mso-position-horizontal-relative:text;mso-position-vertical:absolute;mso-position-vertical-relative:text;v-text-anchor:top" o:gfxdata="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" stroked="f">
                 <v:textbox style="mso-fit-shape-to-text:t" inset="0,0,0,0">
                   <w:txbxContent>
                     <w:p>
@@ -7524,7 +7733,7 @@
           <w:szCs w:val="44"/>
         </w:rPr>
       </w:pPr>
-      <w:bookmarkStart w:id="15" w:name="_Toc465752943"/>
+      <w:bookmarkStart w:id="18" w:name="_Toc465763329"/>
       <w:r>
         <w:rPr>
           <w:sz w:val="44"/>
@@ -7532,7 +7741,7 @@
         </w:rPr>
         <w:t>Adicionar arquivos</w:t>
       </w:r>
-      <w:bookmarkEnd w:id="15"/>
+      <w:bookmarkEnd w:id="18"/>
     </w:p>
     <w:p>
       <w:pPr>
@@ -7584,7 +7793,7 @@
           <w:szCs w:val="44"/>
         </w:rPr>
       </w:pPr>
-      <w:bookmarkStart w:id="16" w:name="_Toc465752944"/>
+      <w:bookmarkStart w:id="19" w:name="_Toc465763330"/>
       <w:r>
         <w:rPr>
           <w:sz w:val="44"/>
@@ -7599,7 +7808,7 @@
         </w:rPr>
         <w:t>os</w:t>
       </w:r>
-      <w:bookmarkEnd w:id="16"/>
+      <w:bookmarkEnd w:id="19"/>
     </w:p>
     <w:p>
       <w:pPr>
@@ -7683,19 +7892,20 @@
           <w:sz w:val="24"/>
           <w:szCs w:val="24"/>
         </w:rPr>
+        <w:lastRenderedPageBreak/>
         <w:drawing>
-          <wp:anchor distT="0" distB="0" distL="114300" distR="114300" simplePos="0" relativeHeight="251686912" behindDoc="0" locked="0" layoutInCell="1" allowOverlap="1" wp14:anchorId="56B75A4C" wp14:editId="53100C25">
+          <wp:anchor distT="0" distB="0" distL="114300" distR="114300" simplePos="0" relativeHeight="251671552" behindDoc="0" locked="0" layoutInCell="1" allowOverlap="1" wp14:anchorId="3193D279" wp14:editId="0EFE3CBC">
             <wp:simplePos x="0" y="0"/>
             <wp:positionH relativeFrom="column">
               <wp:posOffset>609600</wp:posOffset>
             </wp:positionH>
             <wp:positionV relativeFrom="paragraph">
-              <wp:posOffset>229235</wp:posOffset>
+              <wp:posOffset>227965</wp:posOffset>
             </wp:positionV>
-            <wp:extent cx="5000625" cy="2346325"/>
-            <wp:effectExtent l="0" t="0" r="9525" b="0"/>
+            <wp:extent cx="4999355" cy="2346325"/>
+            <wp:effectExtent l="0" t="0" r="0" b="0"/>
             <wp:wrapSquare wrapText="bothSides"/>
-            <wp:docPr id="69" name="Imagem 69" descr="C:\Users\Breni\Downloads\Telas\Excluir Portfólio.png"/>
+            <wp:docPr id="69" name="Imagem 69"/>
             <wp:cNvGraphicFramePr>
               <a:graphicFrameLocks xmlns:a="http://schemas.openxmlformats.org/drawingml/2006/main" noChangeAspect="1"/>
             </wp:cNvGraphicFramePr>
@@ -7709,14 +7919,13 @@
                     </pic:cNvPicPr>
                   </pic:nvPicPr>
                   <pic:blipFill>
-                    <a:blip r:embed="rId28">
+                    <a:blip r:embed="rId30">
                       <a:extLst>
                         <a:ext uri="{28A0092B-C50C-407E-A947-70E740481C1C}">
                           <a14:useLocalDpi xmlns:a14="http://schemas.microsoft.com/office/drawing/2010/main" val="0"/>
                         </a:ext>
                       </a:extLst>
                     </a:blip>
-                    <a:srcRect/>
                     <a:stretch>
                       <a:fillRect/>
                     </a:stretch>
@@ -7724,7 +7933,7 @@
                   <pic:spPr bwMode="auto">
                     <a:xfrm>
                       <a:off x="0" y="0"/>
-                      <a:ext cx="5000625" cy="2346325"/>
+                      <a:ext cx="4999355" cy="2346325"/>
                     </a:xfrm>
                     <a:prstGeom prst="rect">
                       <a:avLst/>
@@ -7818,7 +8027,7 @@
         <mc:AlternateContent>
           <mc:Choice Requires="wps">
             <w:drawing>
-              <wp:anchor distT="0" distB="0" distL="114300" distR="114300" simplePos="0" relativeHeight="251662336" behindDoc="0" locked="0" layoutInCell="1" allowOverlap="1" wp14:anchorId="29AECEEB" wp14:editId="3244E14B">
+              <wp:anchor distT="0" distB="0" distL="114300" distR="114300" simplePos="0" relativeHeight="251661312" behindDoc="0" locked="0" layoutInCell="1" allowOverlap="1" wp14:anchorId="4A6CA46E" wp14:editId="44ECE947">
                 <wp:simplePos x="0" y="0"/>
                 <wp:positionH relativeFrom="column">
                   <wp:posOffset>1609725</wp:posOffset>
@@ -7898,7 +8107,7 @@
           </mc:Choice>
           <mc:Fallback>
             <w:pict>
-              <v:shape w14:anchorId="29AECEEB" id="Caixa de texto 47" o:spid="_x0000_s1041" type="#_x0000_t202" style="position:absolute;margin-left:126.75pt;margin-top:25.95pt;width:236.25pt;height:12pt;z-index:251662336;visibility:visible;mso-wrap-style:square;mso-width-percent:0;mso-height-percent:0;mso-wrap-distance-left:9pt;mso-wrap-distance-top:0;mso-wrap-distance-right:9pt;mso-wrap-distance-bottom:0;mso-position-horizontal:absolute;mso-position-horizontal-relative:text;mso-position-vertical:absolute;mso-position-vertical-relative:text;mso-width-percent:0;mso-height-percent:0;mso-width-relative:margin;mso-height-relative:margin;v-text-anchor:top" o:gfxdata="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" stroked="f">
+              <v:shape w14:anchorId="4A6CA46E" id="Caixa de texto 47" o:spid="_x0000_s1041" type="#_x0000_t202" style="position:absolute;margin-left:126.75pt;margin-top:25.95pt;width:236.25pt;height:12pt;z-index:251661312;visibility:visible;mso-wrap-style:square;mso-width-percent:0;mso-height-percent:0;mso-wrap-distance-left:9pt;mso-wrap-distance-top:0;mso-wrap-distance-right:9pt;mso-wrap-distance-bottom:0;mso-position-horizontal:absolute;mso-position-horizontal-relative:text;mso-position-vertical:absolute;mso-position-vertical-relative:text;mso-width-percent:0;mso-height-percent:0;mso-width-relative:margin;mso-height-relative:margin;v-text-anchor:top" o:gfxdata="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" stroked="f">
                 <v:textbox inset="0,0,0,0">
                   <w:txbxContent>
                     <w:p>
@@ -7950,11 +8159,11 @@
         <w:pStyle w:val="Estilo2"/>
         <w:outlineLvl w:val="1"/>
       </w:pPr>
-      <w:bookmarkStart w:id="17" w:name="_Toc465752945"/>
+      <w:bookmarkStart w:id="20" w:name="_Toc465763331"/>
       <w:r>
         <w:t>Configurações</w:t>
       </w:r>
-      <w:bookmarkEnd w:id="17"/>
+      <w:bookmarkEnd w:id="20"/>
     </w:p>
     <w:p>
       <w:pPr>
@@ -8042,69 +8251,6 @@
           <w:noProof/>
         </w:rPr>
       </w:pPr>
-    </w:p>
-    <w:p>
-      <w:pPr>
-        <w:rPr>
-          <w:sz w:val="24"/>
-          <w:szCs w:val="24"/>
-        </w:rPr>
-      </w:pPr>
-      <w:r>
-        <w:rPr>
-          <w:noProof/>
-          <w:sz w:val="24"/>
-          <w:szCs w:val="24"/>
-        </w:rPr>
-        <w:drawing>
-          <wp:inline distT="0" distB="0" distL="0" distR="0" wp14:anchorId="1783BE82" wp14:editId="343046E9">
-            <wp:extent cx="5922398" cy="2823925"/>
-            <wp:effectExtent l="0" t="0" r="2540" b="0"/>
-            <wp:docPr id="70" name="Imagem 70" descr="C:\Users\Breni\Downloads\Telas\Configurações.png"/>
-            <wp:cNvGraphicFramePr>
-              <a:graphicFrameLocks xmlns:a="http://schemas.openxmlformats.org/drawingml/2006/main" noChangeAspect="1"/>
-            </wp:cNvGraphicFramePr>
-            <a:graphic xmlns:a="http://schemas.openxmlformats.org/drawingml/2006/main">
-              <a:graphicData uri="http://schemas.openxmlformats.org/drawingml/2006/picture">
-                <pic:pic xmlns:pic="http://schemas.openxmlformats.org/drawingml/2006/picture">
-                  <pic:nvPicPr>
-                    <pic:cNvPr id="0" name="Picture 26" descr="C:\Users\Breni\Downloads\Telas\Configurações.png"/>
-                    <pic:cNvPicPr>
-                      <a:picLocks noChangeAspect="1" noChangeArrowheads="1"/>
-                    </pic:cNvPicPr>
-                  </pic:nvPicPr>
-                  <pic:blipFill>
-                    <a:blip r:embed="rId29">
-                      <a:extLst>
-                        <a:ext uri="{28A0092B-C50C-407E-A947-70E740481C1C}">
-                          <a14:useLocalDpi xmlns:a14="http://schemas.microsoft.com/office/drawing/2010/main" val="0"/>
-                        </a:ext>
-                      </a:extLst>
-                    </a:blip>
-                    <a:srcRect/>
-                    <a:stretch>
-                      <a:fillRect/>
-                    </a:stretch>
-                  </pic:blipFill>
-                  <pic:spPr bwMode="auto">
-                    <a:xfrm>
-                      <a:off x="0" y="0"/>
-                      <a:ext cx="5930345" cy="2827714"/>
-                    </a:xfrm>
-                    <a:prstGeom prst="rect">
-                      <a:avLst/>
-                    </a:prstGeom>
-                    <a:noFill/>
-                    <a:ln>
-                      <a:noFill/>
-                    </a:ln>
-                  </pic:spPr>
-                </pic:pic>
-              </a:graphicData>
-            </a:graphic>
-          </wp:inline>
-        </w:drawing>
-      </w:r>
     </w:p>
     <w:p>
       <w:pPr>
@@ -8120,13 +8266,13 @@
         <mc:AlternateContent>
           <mc:Choice Requires="wps">
             <w:drawing>
-              <wp:anchor distT="0" distB="0" distL="114300" distR="114300" simplePos="0" relativeHeight="251637760" behindDoc="0" locked="0" layoutInCell="1" allowOverlap="1" wp14:anchorId="3B1D2FA3" wp14:editId="69B955A2">
+              <wp:anchor distT="0" distB="0" distL="114300" distR="114300" simplePos="0" relativeHeight="251648000" behindDoc="0" locked="0" layoutInCell="1" allowOverlap="1" wp14:anchorId="4FBE100D" wp14:editId="497A9299">
                 <wp:simplePos x="0" y="0"/>
                 <wp:positionH relativeFrom="column">
-                  <wp:posOffset>1657350</wp:posOffset>
+                  <wp:posOffset>1552575</wp:posOffset>
                 </wp:positionH>
                 <wp:positionV relativeFrom="paragraph">
-                  <wp:posOffset>6350</wp:posOffset>
+                  <wp:posOffset>2994660</wp:posOffset>
                 </wp:positionV>
                 <wp:extent cx="2657475" cy="133350"/>
                 <wp:effectExtent l="0" t="0" r="9525" b="0"/>
@@ -8202,7 +8348,7 @@
           </mc:Choice>
           <mc:Fallback>
             <w:pict>
-              <v:shape w14:anchorId="3B1D2FA3" id="Caixa de Texto 38" o:spid="_x0000_s1042" type="#_x0000_t202" style="position:absolute;margin-left:130.5pt;margin-top:.5pt;width:209.25pt;height:10.5pt;z-index:251637760;visibility:visible;mso-wrap-style:square;mso-width-percent:0;mso-height-percent:0;mso-wrap-distance-left:9pt;mso-wrap-distance-top:0;mso-wrap-distance-right:9pt;mso-wrap-distance-bottom:0;mso-position-horizontal:absolute;mso-position-horizontal-relative:text;mso-position-vertical:absolute;mso-position-vertical-relative:text;mso-width-percent:0;mso-height-percent:0;mso-width-relative:margin;mso-height-relative:margin;v-text-anchor:top" o:gfxdata="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" stroked="f">
+              <v:shape w14:anchorId="4FBE100D" id="Caixa de Texto 38" o:spid="_x0000_s1042" type="#_x0000_t202" style="position:absolute;margin-left:122.25pt;margin-top:235.8pt;width:209.25pt;height:10.5pt;z-index:251648000;visibility:visible;mso-wrap-style:square;mso-width-percent:0;mso-height-percent:0;mso-wrap-distance-left:9pt;mso-wrap-distance-top:0;mso-wrap-distance-right:9pt;mso-wrap-distance-bottom:0;mso-position-horizontal:absolute;mso-position-horizontal-relative:text;mso-position-vertical:absolute;mso-position-vertical-relative:text;mso-width-percent:0;mso-height-percent:0;mso-width-relative:margin;mso-height-relative:margin;v-text-anchor:top" o:gfxdata="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" stroked="f">
                 <v:textbox inset="0,0,0,0">
                   <w:txbxContent>
                     <w:p>
@@ -8239,6 +8385,69 @@
           </mc:Fallback>
         </mc:AlternateContent>
       </w:r>
+      <w:r>
+        <w:rPr>
+          <w:noProof/>
+          <w:sz w:val="24"/>
+          <w:szCs w:val="24"/>
+        </w:rPr>
+        <w:drawing>
+          <wp:inline distT="0" distB="0" distL="0" distR="0" wp14:anchorId="7E56C32E" wp14:editId="618AC67A">
+            <wp:extent cx="5922398" cy="2823925"/>
+            <wp:effectExtent l="0" t="0" r="2540" b="0"/>
+            <wp:docPr id="70" name="Imagem 70" descr="C:\Users\Breni\Downloads\Telas\Configurações.png"/>
+            <wp:cNvGraphicFramePr>
+              <a:graphicFrameLocks xmlns:a="http://schemas.openxmlformats.org/drawingml/2006/main" noChangeAspect="1"/>
+            </wp:cNvGraphicFramePr>
+            <a:graphic xmlns:a="http://schemas.openxmlformats.org/drawingml/2006/main">
+              <a:graphicData uri="http://schemas.openxmlformats.org/drawingml/2006/picture">
+                <pic:pic xmlns:pic="http://schemas.openxmlformats.org/drawingml/2006/picture">
+                  <pic:nvPicPr>
+                    <pic:cNvPr id="0" name="Picture 26" descr="C:\Users\Breni\Downloads\Telas\Configurações.png"/>
+                    <pic:cNvPicPr>
+                      <a:picLocks noChangeAspect="1" noChangeArrowheads="1"/>
+                    </pic:cNvPicPr>
+                  </pic:nvPicPr>
+                  <pic:blipFill>
+                    <a:blip r:embed="rId31">
+                      <a:extLst>
+                        <a:ext uri="{28A0092B-C50C-407E-A947-70E740481C1C}">
+                          <a14:useLocalDpi xmlns:a14="http://schemas.microsoft.com/office/drawing/2010/main" val="0"/>
+                        </a:ext>
+                      </a:extLst>
+                    </a:blip>
+                    <a:srcRect/>
+                    <a:stretch>
+                      <a:fillRect/>
+                    </a:stretch>
+                  </pic:blipFill>
+                  <pic:spPr bwMode="auto">
+                    <a:xfrm>
+                      <a:off x="0" y="0"/>
+                      <a:ext cx="5930345" cy="2827714"/>
+                    </a:xfrm>
+                    <a:prstGeom prst="rect">
+                      <a:avLst/>
+                    </a:prstGeom>
+                    <a:noFill/>
+                    <a:ln>
+                      <a:noFill/>
+                    </a:ln>
+                  </pic:spPr>
+                </pic:pic>
+              </a:graphicData>
+            </a:graphic>
+          </wp:inline>
+        </w:drawing>
+      </w:r>
+    </w:p>
+    <w:p>
+      <w:pPr>
+        <w:rPr>
+          <w:sz w:val="24"/>
+          <w:szCs w:val="24"/>
+        </w:rPr>
+      </w:pPr>
     </w:p>
     <w:p>
       <w:pPr>
@@ -8249,7 +8458,7 @@
           <w:szCs w:val="44"/>
         </w:rPr>
       </w:pPr>
-      <w:bookmarkStart w:id="18" w:name="_Toc465752946"/>
+      <w:bookmarkStart w:id="21" w:name="_Toc465763332"/>
       <w:r>
         <w:rPr>
           <w:sz w:val="44"/>
@@ -8257,7 +8466,7 @@
         </w:rPr>
         <w:t>Dados pessoais</w:t>
       </w:r>
-      <w:bookmarkEnd w:id="18"/>
+      <w:bookmarkEnd w:id="21"/>
     </w:p>
     <w:p>
       <w:pPr>
@@ -8355,7 +8564,7 @@
           <w:szCs w:val="24"/>
         </w:rPr>
         <w:drawing>
-          <wp:anchor distT="0" distB="0" distL="114300" distR="114300" simplePos="0" relativeHeight="251688960" behindDoc="0" locked="0" layoutInCell="1" allowOverlap="1" wp14:anchorId="06170464" wp14:editId="3C103051">
+          <wp:anchor distT="0" distB="0" distL="114300" distR="114300" simplePos="0" relativeHeight="251672576" behindDoc="0" locked="0" layoutInCell="1" allowOverlap="1" wp14:anchorId="23ED1F72" wp14:editId="5ADC2C2F">
             <wp:simplePos x="0" y="0"/>
             <wp:positionH relativeFrom="column">
               <wp:posOffset>485775</wp:posOffset>
@@ -8380,7 +8589,7 @@
                     </pic:cNvPicPr>
                   </pic:nvPicPr>
                   <pic:blipFill>
-                    <a:blip r:embed="rId30">
+                    <a:blip r:embed="rId32">
                       <a:extLst>
                         <a:ext uri="{28A0092B-C50C-407E-A947-70E740481C1C}">
                           <a14:useLocalDpi xmlns:a14="http://schemas.microsoft.com/office/drawing/2010/main" val="0"/>
@@ -8484,9 +8693,10 @@
           <w:szCs w:val="24"/>
         </w:rPr>
       </w:pPr>
-      <w:bookmarkStart w:id="19" w:name="_Toc461524565"/>
-      <w:bookmarkStart w:id="20" w:name="_Toc465752199"/>
-      <w:bookmarkStart w:id="21" w:name="_Toc465752947"/>
+      <w:bookmarkStart w:id="22" w:name="_Toc461524565"/>
+      <w:bookmarkStart w:id="23" w:name="_Toc465752199"/>
+      <w:bookmarkStart w:id="24" w:name="_Toc465752947"/>
+      <w:bookmarkStart w:id="25" w:name="_Toc465763333"/>
       <w:r>
         <w:rPr>
           <w:noProof/>
@@ -8494,7 +8704,7 @@
         <mc:AlternateContent>
           <mc:Choice Requires="wps">
             <w:drawing>
-              <wp:anchor distT="0" distB="0" distL="114300" distR="114300" simplePos="0" relativeHeight="251641856" behindDoc="0" locked="0" layoutInCell="1" allowOverlap="1" wp14:anchorId="541A71E9" wp14:editId="1590D35C">
+              <wp:anchor distT="0" distB="0" distL="114300" distR="114300" simplePos="0" relativeHeight="251651072" behindDoc="0" locked="0" layoutInCell="1" allowOverlap="1" wp14:anchorId="4B97E3C3" wp14:editId="1D097DC5">
                 <wp:simplePos x="0" y="0"/>
                 <wp:positionH relativeFrom="column">
                   <wp:posOffset>1914525</wp:posOffset>
@@ -8585,7 +8795,7 @@
           </mc:Choice>
           <mc:Fallback>
             <w:pict>
-              <v:shape w14:anchorId="541A71E9" id="Caixa de Texto 39" o:spid="_x0000_s1043" type="#_x0000_t202" style="position:absolute;margin-left:150.75pt;margin-top:16.55pt;width:177.75pt;height:9pt;z-index:251641856;visibility:visible;mso-wrap-style:square;mso-width-percent:0;mso-height-percent:0;mso-wrap-distance-left:9pt;mso-wrap-distance-top:0;mso-wrap-distance-right:9pt;mso-wrap-distance-bottom:0;mso-position-horizontal:absolute;mso-position-horizontal-relative:text;mso-position-vertical:absolute;mso-position-vertical-relative:text;mso-width-percent:0;mso-height-percent:0;mso-width-relative:margin;mso-height-relative:margin;v-text-anchor:top" o:gfxdata="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" stroked="f">
+              <v:shape w14:anchorId="4B97E3C3" id="Caixa de Texto 39" o:spid="_x0000_s1043" type="#_x0000_t202" style="position:absolute;margin-left:150.75pt;margin-top:16.55pt;width:177.75pt;height:9pt;z-index:251651072;visibility:visible;mso-wrap-style:square;mso-width-percent:0;mso-height-percent:0;mso-wrap-distance-left:9pt;mso-wrap-distance-top:0;mso-wrap-distance-right:9pt;mso-wrap-distance-bottom:0;mso-position-horizontal:absolute;mso-position-horizontal-relative:text;mso-position-vertical:absolute;mso-position-vertical-relative:text;mso-width-percent:0;mso-height-percent:0;mso-width-relative:margin;mso-height-relative:margin;v-text-anchor:top" o:gfxdata="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" stroked="f">
                 <v:textbox inset="0,0,0,0">
                   <w:txbxContent>
                     <w:p>
@@ -8631,9 +8841,10 @@
           </mc:Fallback>
         </mc:AlternateContent>
       </w:r>
-      <w:bookmarkEnd w:id="19"/>
-      <w:bookmarkEnd w:id="20"/>
-      <w:bookmarkEnd w:id="21"/>
+      <w:bookmarkEnd w:id="22"/>
+      <w:bookmarkEnd w:id="23"/>
+      <w:bookmarkEnd w:id="24"/>
+      <w:bookmarkEnd w:id="25"/>
     </w:p>
     <w:p>
       <w:pPr>
@@ -8673,16 +8884,15 @@
           <w:szCs w:val="24"/>
         </w:rPr>
       </w:pPr>
-      <w:bookmarkStart w:id="22" w:name="_Toc465752200"/>
+      <w:bookmarkStart w:id="26" w:name="_Toc465752200"/>
       <w:r>
         <w:rPr>
           <w:noProof/>
           <w:sz w:val="44"/>
           <w:szCs w:val="44"/>
         </w:rPr>
-        <w:lastRenderedPageBreak/>
         <w:drawing>
-          <wp:anchor distT="0" distB="0" distL="114300" distR="114300" simplePos="0" relativeHeight="251695104" behindDoc="0" locked="0" layoutInCell="1" allowOverlap="1" wp14:anchorId="7009307C" wp14:editId="2B95EA80">
+          <wp:anchor distT="0" distB="0" distL="114300" distR="114300" simplePos="0" relativeHeight="251674624" behindDoc="0" locked="0" layoutInCell="1" allowOverlap="1" wp14:anchorId="102A9E73" wp14:editId="4E0D57E0">
             <wp:simplePos x="0" y="0"/>
             <wp:positionH relativeFrom="column">
               <wp:posOffset>1552575</wp:posOffset>
@@ -8707,7 +8917,7 @@
                     </pic:cNvPicPr>
                   </pic:nvPicPr>
                   <pic:blipFill>
-                    <a:blip r:embed="rId31">
+                    <a:blip r:embed="rId33">
                       <a:extLst>
                         <a:ext uri="{28A0092B-C50C-407E-A947-70E740481C1C}">
                           <a14:useLocalDpi xmlns:a14="http://schemas.microsoft.com/office/drawing/2010/main" val="0"/>
@@ -8744,7 +8954,7 @@
           </wp:anchor>
         </w:drawing>
       </w:r>
-      <w:bookmarkEnd w:id="22"/>
+      <w:bookmarkEnd w:id="26"/>
     </w:p>
     <w:p>
       <w:pPr>
@@ -8791,8 +9001,9 @@
           <w:szCs w:val="44"/>
         </w:rPr>
       </w:pPr>
-      <w:bookmarkStart w:id="23" w:name="_Toc465752201"/>
-      <w:bookmarkStart w:id="24" w:name="_Toc465752948"/>
+      <w:bookmarkStart w:id="27" w:name="_Toc465752201"/>
+      <w:bookmarkStart w:id="28" w:name="_Toc465752948"/>
+      <w:bookmarkStart w:id="29" w:name="_Toc465763334"/>
       <w:r>
         <w:rPr>
           <w:noProof/>
@@ -8800,7 +9011,7 @@
         <mc:AlternateContent>
           <mc:Choice Requires="wps">
             <w:drawing>
-              <wp:anchor distT="0" distB="0" distL="114300" distR="114300" simplePos="0" relativeHeight="251699200" behindDoc="0" locked="0" layoutInCell="1" allowOverlap="1" wp14:anchorId="3152083E" wp14:editId="331300E6">
+              <wp:anchor distT="0" distB="0" distL="114300" distR="114300" simplePos="0" relativeHeight="251675648" behindDoc="0" locked="0" layoutInCell="1" allowOverlap="1" wp14:anchorId="70F10BC2" wp14:editId="6A5CF414">
                 <wp:simplePos x="0" y="0"/>
                 <wp:positionH relativeFrom="column">
                   <wp:posOffset>1666875</wp:posOffset>
@@ -8864,7 +9075,7 @@
           </mc:Choice>
           <mc:Fallback>
             <w:pict>
-              <v:shape w14:anchorId="3152083E" id="Caixa de Texto 76" o:spid="_x0000_s1044" type="#_x0000_t202" style="position:absolute;margin-left:131.25pt;margin-top:5.3pt;width:3in;height:.05pt;z-index:251699200;visibility:visible;mso-wrap-style:square;mso-wrap-distance-left:9pt;mso-wrap-distance-top:0;mso-wrap-distance-right:9pt;mso-wrap-distance-bottom:0;mso-position-horizontal:absolute;mso-position-horizontal-relative:text;mso-position-vertical:absolute;mso-position-vertical-relative:text;v-text-anchor:top" o:gfxdata="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" stroked="f">
+              <v:shape w14:anchorId="70F10BC2" id="Caixa de Texto 76" o:spid="_x0000_s1044" type="#_x0000_t202" style="position:absolute;margin-left:131.25pt;margin-top:5.3pt;width:3in;height:.05pt;z-index:251675648;visibility:visible;mso-wrap-style:square;mso-wrap-distance-left:9pt;mso-wrap-distance-top:0;mso-wrap-distance-right:9pt;mso-wrap-distance-bottom:0;mso-position-horizontal:absolute;mso-position-horizontal-relative:text;mso-position-vertical:absolute;mso-position-vertical-relative:text;v-text-anchor:top" o:gfxdata="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" stroked="f">
                 <v:textbox style="mso-fit-shape-to-text:t" inset="0,0,0,0">
                   <w:txbxContent>
                     <w:p>
@@ -8889,8 +9100,9 @@
           </mc:Fallback>
         </mc:AlternateContent>
       </w:r>
-      <w:bookmarkEnd w:id="23"/>
-      <w:bookmarkEnd w:id="24"/>
+      <w:bookmarkEnd w:id="27"/>
+      <w:bookmarkEnd w:id="28"/>
+      <w:bookmarkEnd w:id="29"/>
     </w:p>
     <w:p>
       <w:pPr>
@@ -8911,7 +9123,7 @@
           <w:szCs w:val="44"/>
         </w:rPr>
       </w:pPr>
-      <w:bookmarkStart w:id="25" w:name="_Toc465752949"/>
+      <w:bookmarkStart w:id="30" w:name="_Toc465763335"/>
       <w:r>
         <w:rPr>
           <w:sz w:val="44"/>
@@ -8919,7 +9131,7 @@
         </w:rPr>
         <w:t>Áreas de atuação</w:t>
       </w:r>
-      <w:bookmarkEnd w:id="25"/>
+      <w:bookmarkEnd w:id="30"/>
     </w:p>
     <w:p>
       <w:pPr>
@@ -8979,6 +9191,7 @@
           <w:sz w:val="24"/>
           <w:szCs w:val="24"/>
         </w:rPr>
+        <w:lastRenderedPageBreak/>
         <w:t>Para concluir a alteração, clique no botão “Salvar”. Caso não deseje fazer uma alteração, você pode voltar à tela de configurações</w:t>
       </w:r>
       <w:r>
@@ -9018,7 +9231,7 @@
           <w:szCs w:val="24"/>
         </w:rPr>
         <w:drawing>
-          <wp:inline distT="0" distB="0" distL="0" distR="0" wp14:anchorId="7B16513E" wp14:editId="2237A1A0">
+          <wp:inline distT="0" distB="0" distL="0" distR="0" wp14:anchorId="0B0CA4F8" wp14:editId="7F2181AD">
             <wp:extent cx="6227445" cy="2852527"/>
             <wp:effectExtent l="0" t="0" r="1905" b="5080"/>
             <wp:docPr id="72" name="Imagem 72" descr="C:\Users\Breni\Downloads\Telas\Area Atuação.png"/>
@@ -9035,7 +9248,7 @@
                     </pic:cNvPicPr>
                   </pic:nvPicPr>
                   <pic:blipFill>
-                    <a:blip r:embed="rId32">
+                    <a:blip r:embed="rId34">
                       <a:extLst>
                         <a:ext uri="{28A0092B-C50C-407E-A947-70E740481C1C}">
                           <a14:useLocalDpi xmlns:a14="http://schemas.microsoft.com/office/drawing/2010/main" val="0"/>
@@ -9080,7 +9293,7 @@
         <mc:AlternateContent>
           <mc:Choice Requires="wps">
             <w:drawing>
-              <wp:anchor distT="0" distB="0" distL="114300" distR="114300" simplePos="0" relativeHeight="251643904" behindDoc="0" locked="0" layoutInCell="1" allowOverlap="1" wp14:anchorId="4B403265" wp14:editId="78DA1A2A">
+              <wp:anchor distT="0" distB="0" distL="114300" distR="114300" simplePos="0" relativeHeight="251652096" behindDoc="0" locked="0" layoutInCell="1" allowOverlap="1" wp14:anchorId="4378C3E8" wp14:editId="0B007114">
                 <wp:simplePos x="0" y="0"/>
                 <wp:positionH relativeFrom="column">
                   <wp:posOffset>1047750</wp:posOffset>
@@ -9165,7 +9378,7 @@
           </mc:Choice>
           <mc:Fallback>
             <w:pict>
-              <v:shape w14:anchorId="4B403265" id="Caixa de Texto 40" o:spid="_x0000_s1045" type="#_x0000_t202" style="position:absolute;margin-left:82.5pt;margin-top:.45pt;width:325.5pt;height:.05pt;z-index:251643904;visibility:visible;mso-wrap-style:square;mso-wrap-distance-left:9pt;mso-wrap-distance-top:0;mso-wrap-distance-right:9pt;mso-wrap-distance-bottom:0;mso-position-horizontal:absolute;mso-position-horizontal-relative:text;mso-position-vertical:absolute;mso-position-vertical-relative:text;v-text-anchor:top" o:gfxdata="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" stroked="f">
+              <v:shape w14:anchorId="4378C3E8" id="Caixa de Texto 40" o:spid="_x0000_s1045" type="#_x0000_t202" style="position:absolute;margin-left:82.5pt;margin-top:.45pt;width:325.5pt;height:.05pt;z-index:251652096;visibility:visible;mso-wrap-style:square;mso-wrap-distance-left:9pt;mso-wrap-distance-top:0;mso-wrap-distance-right:9pt;mso-wrap-distance-bottom:0;mso-position-horizontal:absolute;mso-position-horizontal-relative:text;mso-position-vertical:absolute;mso-position-vertical-relative:text;v-text-anchor:top" o:gfxdata="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" stroked="f">
                 <v:textbox style="mso-fit-shape-to-text:t" inset="0,0,0,0">
                   <w:txbxContent>
                     <w:p>
@@ -9262,17 +9475,17 @@
           <w:szCs w:val="44"/>
         </w:rPr>
       </w:pPr>
-      <w:bookmarkStart w:id="26" w:name="_Toc465752203"/>
-      <w:bookmarkStart w:id="27" w:name="_Toc465752950"/>
+      <w:bookmarkStart w:id="31" w:name="_Toc465752203"/>
+      <w:bookmarkStart w:id="32" w:name="_Toc465752950"/>
+      <w:bookmarkStart w:id="33" w:name="_Toc465763336"/>
       <w:r>
         <w:rPr>
           <w:noProof/>
           <w:sz w:val="44"/>
           <w:szCs w:val="44"/>
         </w:rPr>
-        <w:lastRenderedPageBreak/>
         <w:drawing>
-          <wp:anchor distT="0" distB="0" distL="114300" distR="114300" simplePos="0" relativeHeight="251701248" behindDoc="0" locked="0" layoutInCell="1" allowOverlap="1" wp14:anchorId="622AB66A" wp14:editId="1BA4F5C6">
+          <wp:anchor distT="0" distB="0" distL="114300" distR="114300" simplePos="0" relativeHeight="251676672" behindDoc="0" locked="0" layoutInCell="1" allowOverlap="1" wp14:anchorId="2AFEBEEB" wp14:editId="09EF0F1F">
             <wp:simplePos x="0" y="0"/>
             <wp:positionH relativeFrom="column">
               <wp:posOffset>1514475</wp:posOffset>
@@ -9297,7 +9510,7 @@
                     </pic:cNvPicPr>
                   </pic:nvPicPr>
                   <pic:blipFill>
-                    <a:blip r:embed="rId33">
+                    <a:blip r:embed="rId35">
                       <a:extLst>
                         <a:ext uri="{28A0092B-C50C-407E-A947-70E740481C1C}">
                           <a14:useLocalDpi xmlns:a14="http://schemas.microsoft.com/office/drawing/2010/main" val="0"/>
@@ -9334,8 +9547,9 @@
           </wp:anchor>
         </w:drawing>
       </w:r>
-      <w:bookmarkEnd w:id="26"/>
-      <w:bookmarkEnd w:id="27"/>
+      <w:bookmarkEnd w:id="31"/>
+      <w:bookmarkEnd w:id="32"/>
+      <w:bookmarkEnd w:id="33"/>
     </w:p>
     <w:p>
       <w:pPr>
@@ -9366,8 +9580,9 @@
           <w:szCs w:val="44"/>
         </w:rPr>
       </w:pPr>
-      <w:bookmarkStart w:id="28" w:name="_Toc465752204"/>
-      <w:bookmarkStart w:id="29" w:name="_Toc465752951"/>
+      <w:bookmarkStart w:id="34" w:name="_Toc465752204"/>
+      <w:bookmarkStart w:id="35" w:name="_Toc465752951"/>
+      <w:bookmarkStart w:id="36" w:name="_Toc465763337"/>
       <w:r>
         <w:rPr>
           <w:noProof/>
@@ -9375,7 +9590,7 @@
         <mc:AlternateContent>
           <mc:Choice Requires="wps">
             <w:drawing>
-              <wp:anchor distT="0" distB="0" distL="114300" distR="114300" simplePos="0" relativeHeight="251703296" behindDoc="0" locked="0" layoutInCell="1" allowOverlap="1" wp14:anchorId="22756AAC" wp14:editId="0D8A15BD">
+              <wp:anchor distT="0" distB="0" distL="114300" distR="114300" simplePos="0" relativeHeight="251677696" behindDoc="0" locked="0" layoutInCell="1" allowOverlap="1" wp14:anchorId="3323D242" wp14:editId="0045F816">
                 <wp:simplePos x="0" y="0"/>
                 <wp:positionH relativeFrom="column">
                   <wp:posOffset>1428750</wp:posOffset>
@@ -9442,7 +9657,7 @@
           </mc:Choice>
           <mc:Fallback>
             <w:pict>
-              <v:shape w14:anchorId="22756AAC" id="Caixa de Texto 78" o:spid="_x0000_s1046" type="#_x0000_t202" style="position:absolute;margin-left:112.5pt;margin-top:20.8pt;width:210.75pt;height:.05pt;z-index:251703296;visibility:visible;mso-wrap-style:square;mso-width-percent:0;mso-wrap-distance-left:9pt;mso-wrap-distance-top:0;mso-wrap-distance-right:9pt;mso-wrap-distance-bottom:0;mso-position-horizontal:absolute;mso-position-horizontal-relative:text;mso-position-vertical:absolute;mso-position-vertical-relative:text;mso-width-percent:0;mso-width-relative:margin;v-text-anchor:top" o:gfxdata="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" stroked="f">
+              <v:shape w14:anchorId="3323D242" id="Caixa de Texto 78" o:spid="_x0000_s1046" type="#_x0000_t202" style="position:absolute;margin-left:112.5pt;margin-top:20.8pt;width:210.75pt;height:.05pt;z-index:251677696;visibility:visible;mso-wrap-style:square;mso-width-percent:0;mso-wrap-distance-left:9pt;mso-wrap-distance-top:0;mso-wrap-distance-right:9pt;mso-wrap-distance-bottom:0;mso-position-horizontal:absolute;mso-position-horizontal-relative:text;mso-position-vertical:absolute;mso-position-vertical-relative:text;mso-width-percent:0;mso-width-relative:margin;v-text-anchor:top" o:gfxdata="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" stroked="f">
                 <v:textbox style="mso-fit-shape-to-text:t" inset="0,0,0,0">
                   <w:txbxContent>
                     <w:p>
@@ -9467,8 +9682,9 @@
           </mc:Fallback>
         </mc:AlternateContent>
       </w:r>
-      <w:bookmarkEnd w:id="28"/>
-      <w:bookmarkEnd w:id="29"/>
+      <w:bookmarkEnd w:id="34"/>
+      <w:bookmarkEnd w:id="35"/>
+      <w:bookmarkEnd w:id="36"/>
     </w:p>
     <w:p>
       <w:pPr>
@@ -9479,7 +9695,7 @@
           <w:szCs w:val="44"/>
         </w:rPr>
       </w:pPr>
-      <w:bookmarkStart w:id="30" w:name="_Toc465752952"/>
+      <w:bookmarkStart w:id="37" w:name="_Toc465763338"/>
       <w:r>
         <w:rPr>
           <w:sz w:val="44"/>
@@ -9487,7 +9703,7 @@
         </w:rPr>
         <w:t>Áreas de interesse</w:t>
       </w:r>
-      <w:bookmarkEnd w:id="30"/>
+      <w:bookmarkEnd w:id="37"/>
     </w:p>
     <w:p>
       <w:pPr>
@@ -9554,10 +9770,11 @@
         <w:rPr>
           <w:noProof/>
         </w:rPr>
+        <w:lastRenderedPageBreak/>
         <mc:AlternateContent>
           <mc:Choice Requires="wps">
             <w:drawing>
-              <wp:anchor distT="0" distB="0" distL="114300" distR="114300" simplePos="0" relativeHeight="251648000" behindDoc="0" locked="0" layoutInCell="1" allowOverlap="1" wp14:anchorId="0570B18E" wp14:editId="4F584969">
+              <wp:anchor distT="0" distB="0" distL="114300" distR="114300" simplePos="0" relativeHeight="251654144" behindDoc="0" locked="0" layoutInCell="1" allowOverlap="1" wp14:anchorId="174B09C2" wp14:editId="34C21FEF">
                 <wp:simplePos x="0" y="0"/>
                 <wp:positionH relativeFrom="column">
                   <wp:posOffset>1057275</wp:posOffset>
@@ -9646,7 +9863,7 @@
           </mc:Choice>
           <mc:Fallback>
             <w:pict>
-              <v:shape w14:anchorId="0570B18E" id="Caixa de Texto 41" o:spid="_x0000_s1047" type="#_x0000_t202" style="position:absolute;margin-left:83.25pt;margin-top:252.3pt;width:327pt;height:56.25pt;z-index:251648000;visibility:visible;mso-wrap-style:square;mso-width-percent:0;mso-height-percent:0;mso-wrap-distance-left:9pt;mso-wrap-distance-top:0;mso-wrap-distance-right:9pt;mso-wrap-distance-bottom:0;mso-position-horizontal:absolute;mso-position-horizontal-relative:text;mso-position-vertical:absolute;mso-position-vertical-relative:text;mso-width-percent:0;mso-height-percent:0;mso-width-relative:margin;mso-height-relative:margin;v-text-anchor:top" o:gfxdata="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" stroked="f">
+              <v:shape w14:anchorId="174B09C2" id="Caixa de Texto 41" o:spid="_x0000_s1047" type="#_x0000_t202" style="position:absolute;margin-left:83.25pt;margin-top:252.3pt;width:327pt;height:56.25pt;z-index:251654144;visibility:visible;mso-wrap-style:square;mso-width-percent:0;mso-height-percent:0;mso-wrap-distance-left:9pt;mso-wrap-distance-top:0;mso-wrap-distance-right:9pt;mso-wrap-distance-bottom:0;mso-position-horizontal:absolute;mso-position-horizontal-relative:text;mso-position-vertical:absolute;mso-position-vertical-relative:text;mso-width-percent:0;mso-height-percent:0;mso-width-relative:margin;mso-height-relative:margin;v-text-anchor:top" o:gfxdata="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" stroked="f">
                 <v:textbox inset="0,0,0,0">
                   <w:txbxContent>
                     <w:p>
@@ -9695,7 +9912,7 @@
           <w:noProof/>
         </w:rPr>
         <w:drawing>
-          <wp:anchor distT="0" distB="0" distL="114300" distR="114300" simplePos="0" relativeHeight="251705344" behindDoc="0" locked="0" layoutInCell="1" allowOverlap="1" wp14:anchorId="09051D29" wp14:editId="243C6378">
+          <wp:anchor distT="0" distB="0" distL="114300" distR="114300" simplePos="0" relativeHeight="251678720" behindDoc="0" locked="0" layoutInCell="1" allowOverlap="1" wp14:anchorId="164FEE79" wp14:editId="137C4B10">
             <wp:simplePos x="0" y="0"/>
             <wp:positionH relativeFrom="column">
               <wp:posOffset>28575</wp:posOffset>
@@ -9720,7 +9937,7 @@
                     </pic:cNvPicPr>
                   </pic:nvPicPr>
                   <pic:blipFill>
-                    <a:blip r:embed="rId34">
+                    <a:blip r:embed="rId36">
                       <a:extLst>
                         <a:ext uri="{28A0092B-C50C-407E-A947-70E740481C1C}">
                           <a14:useLocalDpi xmlns:a14="http://schemas.microsoft.com/office/drawing/2010/main" val="0"/>
@@ -9834,7 +10051,7 @@
           <w:noProof/>
         </w:rPr>
         <w:drawing>
-          <wp:anchor distT="0" distB="0" distL="114300" distR="114300" simplePos="0" relativeHeight="251707392" behindDoc="0" locked="0" layoutInCell="1" allowOverlap="1" wp14:anchorId="3BC0C790" wp14:editId="6DB4B866">
+          <wp:anchor distT="0" distB="0" distL="114300" distR="114300" simplePos="0" relativeHeight="251679744" behindDoc="0" locked="0" layoutInCell="1" allowOverlap="1" wp14:anchorId="225853A5" wp14:editId="318DA893">
             <wp:simplePos x="0" y="0"/>
             <wp:positionH relativeFrom="column">
               <wp:posOffset>1733550</wp:posOffset>
@@ -9859,7 +10076,7 @@
                     </pic:cNvPicPr>
                   </pic:nvPicPr>
                   <pic:blipFill>
-                    <a:blip r:embed="rId35">
+                    <a:blip r:embed="rId37">
                       <a:extLst>
                         <a:ext uri="{28A0092B-C50C-407E-A947-70E740481C1C}">
                           <a14:useLocalDpi xmlns:a14="http://schemas.microsoft.com/office/drawing/2010/main" val="0"/>
@@ -9932,7 +10149,7 @@
         <mc:AlternateContent>
           <mc:Choice Requires="wps">
             <w:drawing>
-              <wp:anchor distT="0" distB="0" distL="114300" distR="114300" simplePos="0" relativeHeight="251709440" behindDoc="0" locked="0" layoutInCell="1" allowOverlap="1" wp14:anchorId="49132022" wp14:editId="7DC49496">
+              <wp:anchor distT="0" distB="0" distL="114300" distR="114300" simplePos="0" relativeHeight="251680768" behindDoc="0" locked="0" layoutInCell="1" allowOverlap="1" wp14:anchorId="2288DBC2" wp14:editId="77635879">
                 <wp:simplePos x="0" y="0"/>
                 <wp:positionH relativeFrom="column">
                   <wp:posOffset>1733550</wp:posOffset>
@@ -9998,7 +10215,7 @@
           </mc:Choice>
           <mc:Fallback>
             <w:pict>
-              <v:shape w14:anchorId="49132022" id="Caixa de Texto 80" o:spid="_x0000_s1048" type="#_x0000_t202" style="position:absolute;margin-left:136.5pt;margin-top:2.2pt;width:217.5pt;height:.05pt;z-index:251709440;visibility:visible;mso-wrap-style:square;mso-width-percent:0;mso-wrap-distance-left:9pt;mso-wrap-distance-top:0;mso-wrap-distance-right:9pt;mso-wrap-distance-bottom:0;mso-position-horizontal:absolute;mso-position-horizontal-relative:text;mso-position-vertical:absolute;mso-position-vertical-relative:text;mso-width-percent:0;mso-width-relative:margin;v-text-anchor:top" o:gfxdata="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" stroked="f">
+              <v:shape w14:anchorId="2288DBC2" id="Caixa de Texto 80" o:spid="_x0000_s1048" type="#_x0000_t202" style="position:absolute;margin-left:136.5pt;margin-top:2.2pt;width:217.5pt;height:.05pt;z-index:251680768;visibility:visible;mso-wrap-style:square;mso-width-percent:0;mso-wrap-distance-left:9pt;mso-wrap-distance-top:0;mso-wrap-distance-right:9pt;mso-wrap-distance-bottom:0;mso-position-horizontal:absolute;mso-position-horizontal-relative:text;mso-position-vertical:absolute;mso-position-vertical-relative:text;mso-width-percent:0;mso-width-relative:margin;v-text-anchor:top" o:gfxdata="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" stroked="f">
                 <v:textbox style="mso-fit-shape-to-text:t" inset="0,0,0,0">
                   <w:txbxContent>
                     <w:p>
@@ -10028,12 +10245,48 @@
         <w:pStyle w:val="Estilo1"/>
         <w:outlineLvl w:val="0"/>
       </w:pPr>
-      <w:bookmarkStart w:id="31" w:name="_Toc465752953"/>
+    </w:p>
+    <w:p>
+      <w:pPr>
+        <w:pStyle w:val="Estilo1"/>
+        <w:outlineLvl w:val="0"/>
+      </w:pPr>
+    </w:p>
+    <w:p>
+      <w:pPr>
+        <w:pStyle w:val="Estilo1"/>
+        <w:outlineLvl w:val="0"/>
+      </w:pPr>
+    </w:p>
+    <w:p>
+      <w:pPr>
+        <w:pStyle w:val="Estilo1"/>
+        <w:outlineLvl w:val="0"/>
+      </w:pPr>
+    </w:p>
+    <w:p>
+      <w:pPr>
+        <w:pStyle w:val="Estilo1"/>
+        <w:outlineLvl w:val="0"/>
+      </w:pPr>
+    </w:p>
+    <w:p>
+      <w:pPr>
+        <w:pStyle w:val="Estilo1"/>
+        <w:outlineLvl w:val="0"/>
+      </w:pPr>
+    </w:p>
+    <w:p>
+      <w:pPr>
+        <w:pStyle w:val="Estilo1"/>
+        <w:outlineLvl w:val="0"/>
+      </w:pPr>
+      <w:bookmarkStart w:id="38" w:name="_Toc465763339"/>
       <w:r>
         <w:lastRenderedPageBreak/>
         <w:t>Suporte</w:t>
       </w:r>
-      <w:bookmarkEnd w:id="31"/>
+      <w:bookmarkEnd w:id="38"/>
       <w:r>
         <w:t xml:space="preserve"> </w:t>
       </w:r>
@@ -10047,8 +10300,9 @@
           <w:szCs w:val="24"/>
         </w:rPr>
       </w:pPr>
-      <w:bookmarkStart w:id="32" w:name="_Toc465752207"/>
-      <w:bookmarkStart w:id="33" w:name="_Toc465752954"/>
+      <w:bookmarkStart w:id="39" w:name="_Toc465752207"/>
+      <w:bookmarkStart w:id="40" w:name="_Toc465752954"/>
+      <w:bookmarkStart w:id="41" w:name="_Toc465763340"/>
       <w:r>
         <w:rPr>
           <w:noProof/>
@@ -10056,7 +10310,7 @@
           <w:szCs w:val="24"/>
         </w:rPr>
         <w:drawing>
-          <wp:anchor distT="0" distB="0" distL="114300" distR="114300" simplePos="0" relativeHeight="251691008" behindDoc="0" locked="0" layoutInCell="1" allowOverlap="1" wp14:anchorId="79852F55" wp14:editId="0575BF00">
+          <wp:anchor distT="0" distB="0" distL="114300" distR="114300" simplePos="0" relativeHeight="251673600" behindDoc="0" locked="0" layoutInCell="1" allowOverlap="1" wp14:anchorId="3946003C" wp14:editId="4D83D563">
             <wp:simplePos x="0" y="0"/>
             <wp:positionH relativeFrom="column">
               <wp:posOffset>47625</wp:posOffset>
@@ -10081,7 +10335,7 @@
                     </pic:cNvPicPr>
                   </pic:nvPicPr>
                   <pic:blipFill>
-                    <a:blip r:embed="rId36">
+                    <a:blip r:embed="rId38">
                       <a:extLst>
                         <a:ext uri="{28A0092B-C50C-407E-A947-70E740481C1C}">
                           <a14:useLocalDpi xmlns:a14="http://schemas.microsoft.com/office/drawing/2010/main" val="0"/>
@@ -10127,7 +10381,7 @@
         <mc:AlternateContent>
           <mc:Choice Requires="wps">
             <w:drawing>
-              <wp:anchor distT="0" distB="0" distL="114300" distR="114300" simplePos="0" relativeHeight="251639808" behindDoc="0" locked="0" layoutInCell="1" allowOverlap="1" wp14:anchorId="112D24DD" wp14:editId="0BEBFF2A">
+              <wp:anchor distT="0" distB="0" distL="114300" distR="114300" simplePos="0" relativeHeight="251650048" behindDoc="0" locked="0" layoutInCell="1" allowOverlap="1" wp14:anchorId="559E1DC4" wp14:editId="2DE8CA23">
                 <wp:simplePos x="0" y="0"/>
                 <wp:positionH relativeFrom="column">
                   <wp:posOffset>895350</wp:posOffset>
@@ -10203,7 +10457,7 @@
           </mc:Choice>
           <mc:Fallback>
             <w:pict>
-              <v:shape w14:anchorId="112D24DD" id="Caixa de Texto 42" o:spid="_x0000_s1049" type="#_x0000_t202" style="position:absolute;margin-left:70.5pt;margin-top:255.25pt;width:342.75pt;height:.05pt;z-index:251639808;visibility:visible;mso-wrap-style:square;mso-wrap-distance-left:9pt;mso-wrap-distance-top:0;mso-wrap-distance-right:9pt;mso-wrap-distance-bottom:0;mso-position-horizontal:absolute;mso-position-horizontal-relative:text;mso-position-vertical:absolute;mso-position-vertical-relative:text;v-text-anchor:top" o:gfxdata="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" stroked="f">
+              <v:shape w14:anchorId="559E1DC4" id="Caixa de Texto 42" o:spid="_x0000_s1049" type="#_x0000_t202" style="position:absolute;margin-left:70.5pt;margin-top:255.25pt;width:342.75pt;height:.05pt;z-index:251650048;visibility:visible;mso-wrap-style:square;mso-wrap-distance-left:9pt;mso-wrap-distance-top:0;mso-wrap-distance-right:9pt;mso-wrap-distance-bottom:0;mso-position-horizontal:absolute;mso-position-horizontal-relative:text;mso-position-vertical:absolute;mso-position-vertical-relative:text;v-text-anchor:top" o:gfxdata="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" stroked="f">
                 <v:textbox style="mso-fit-shape-to-text:t" inset="0,0,0,0">
                   <w:txbxContent>
                     <w:p>
@@ -10240,8 +10494,9 @@
           </mc:Fallback>
         </mc:AlternateContent>
       </w:r>
-      <w:bookmarkEnd w:id="32"/>
-      <w:bookmarkEnd w:id="33"/>
+      <w:bookmarkEnd w:id="39"/>
+      <w:bookmarkEnd w:id="40"/>
+      <w:bookmarkEnd w:id="41"/>
       <w:r>
         <w:br/>
       </w:r>
@@ -10291,14 +10546,12 @@
           <w:szCs w:val="24"/>
         </w:rPr>
       </w:pPr>
-      <w:bookmarkStart w:id="34" w:name="_GoBack"/>
-      <w:bookmarkEnd w:id="34"/>
     </w:p>
     <w:sectPr>
-      <w:headerReference w:type="even" r:id="rId37"/>
-      <w:headerReference w:type="default" r:id="rId38"/>
-      <w:footerReference w:type="even" r:id="rId39"/>
-      <w:footerReference w:type="default" r:id="rId40"/>
+      <w:headerReference w:type="even" r:id="rId39"/>
+      <w:headerReference w:type="default" r:id="rId40"/>
+      <w:footerReference w:type="even" r:id="rId41"/>
+      <w:footerReference w:type="default" r:id="rId42"/>
       <w:pgSz w:w="11907" w:h="16839"/>
       <w:pgMar w:top="1148" w:right="1050" w:bottom="1148" w:left="1050" w:header="709" w:footer="709" w:gutter="0"/>
       <w:pgNumType w:start="0"/>
@@ -10360,7 +10613,7 @@
         <w:sz w:val="24"/>
         <w:szCs w:val="24"/>
       </w:rPr>
-      <w:t>14</w:t>
+      <w:t>10</w:t>
     </w:r>
     <w:r>
       <w:rPr>
@@ -10398,7 +10651,7 @@
         <w:sz w:val="24"/>
         <w:szCs w:val="24"/>
       </w:rPr>
-      <w:t>15</w:t>
+      <w:t>11</w:t>
     </w:r>
     <w:r>
       <w:rPr>
@@ -12484,7 +12737,7 @@
     <w:charset w:val="00"/>
     <w:family w:val="roman"/>
     <w:pitch w:val="variable"/>
-    <w:sig w:usb0="E0002AFF" w:usb1="C0007843" w:usb2="00000009" w:usb3="00000000" w:csb0="000001FF" w:csb1="00000000"/>
+    <w:sig w:usb0="E0002EFF" w:usb1="C000785B" w:usb2="00000009" w:usb3="00000000" w:csb0="000001FF" w:csb1="00000000"/>
   </w:font>
   <w:font w:name="Wingdings 2">
     <w:panose1 w:val="05020102010507070707"/>
@@ -12526,21 +12779,21 @@
     <w:charset w:val="00"/>
     <w:family w:val="swiss"/>
     <w:pitch w:val="variable"/>
-    <w:sig w:usb0="E0002AFF" w:usb1="C0007843" w:usb2="00000009" w:usb3="00000000" w:csb0="000001FF" w:csb1="00000000"/>
+    <w:sig w:usb0="E0002EFF" w:usb1="C0007843" w:usb2="00000009" w:usb3="00000000" w:csb0="000001FF" w:csb1="00000000"/>
   </w:font>
   <w:font w:name="Calibri">
     <w:panose1 w:val="020F0502020204030204"/>
     <w:charset w:val="00"/>
     <w:family w:val="swiss"/>
     <w:pitch w:val="variable"/>
-    <w:sig w:usb0="E0002AFF" w:usb1="4000ACFF" w:usb2="00000001" w:usb3="00000000" w:csb0="000001FF" w:csb1="00000000"/>
+    <w:sig w:usb0="E0002AFF" w:usb1="C000247B" w:usb2="00000009" w:usb3="00000000" w:csb0="000001FF" w:csb1="00000000"/>
   </w:font>
   <w:font w:name="Calibri Light">
     <w:panose1 w:val="020F0302020204030204"/>
     <w:charset w:val="00"/>
     <w:family w:val="swiss"/>
     <w:pitch w:val="variable"/>
-    <w:sig w:usb0="A0002AEF" w:usb1="4000207B" w:usb2="00000000" w:usb3="00000000" w:csb0="000001FF" w:csb1="00000000"/>
+    <w:sig w:usb0="E0002AFF" w:usb1="C000247B" w:usb2="00000009" w:usb3="00000000" w:csb0="000001FF" w:csb1="00000000"/>
   </w:font>
 </w:fonts>
 </file>
@@ -12569,6 +12822,7 @@
     <w:rsid w:val="001B0CFC"/>
     <w:rsid w:val="002A13BA"/>
     <w:rsid w:val="0048375A"/>
+    <w:rsid w:val="00553A53"/>
     <w:rsid w:val="006B538B"/>
     <w:rsid w:val="008F4A30"/>
     <w:rsid w:val="0097135C"/>
@@ -12576,6 +12830,7 @@
     <w:rsid w:val="00B76F4A"/>
     <w:rsid w:val="00C54B4E"/>
     <w:rsid w:val="00C60503"/>
+    <w:rsid w:val="00C73AE3"/>
     <w:rsid w:val="00CC5C8B"/>
     <w:rsid w:val="00D55D62"/>
     <w:rsid w:val="00EC5745"/>
@@ -13499,7 +13754,7 @@
 </file>
 
 <file path=customXml/itemProps3.xml><?xml version="1.0" encoding="utf-8"?>
-<ds:datastoreItem xmlns:ds="http://schemas.openxmlformats.org/officeDocument/2006/customXml" ds:itemID="{9AF3E025-9F7B-4274-AAE3-E1D87DD1A9F3}">
+<ds:datastoreItem xmlns:ds="http://schemas.openxmlformats.org/officeDocument/2006/customXml" ds:itemID="{61B65A5F-22CD-4F7F-96F1-EB122DA4CCE2}">
   <ds:schemaRefs>
     <ds:schemaRef ds:uri="http://schemas.openxmlformats.org/officeDocument/2006/bibliography"/>
   </ds:schemaRefs>

</xml_diff>